<commit_message>
dangtq add application PT of Lao
</commit_message>
<xml_diff>
--- a/Business/Don_Lao/TM_Request-Form_Eng-Version.docx
+++ b/Business/Don_Lao/TM_Request-Form_Eng-Version.docx
@@ -1,6 +1,6 @@
 
 <file path=word/document.xml><?xml version="1.0" encoding="utf-8"?>
-<w:document xmlns:wpc="http://schemas.microsoft.com/office/word/2010/wordprocessingCanvas" xmlns:cx="http://schemas.microsoft.com/office/drawing/2014/chartex" xmlns:mc="http://schemas.openxmlformats.org/markup-compatibility/2006" xmlns:o="urn:schemas-microsoft-com:office:office" xmlns:r="http://schemas.openxmlformats.org/officeDocument/2006/relationships" xmlns:m="http://schemas.openxmlformats.org/officeDocument/2006/math" xmlns:v="urn:schemas-microsoft-com:vml" xmlns:wp14="http://schemas.microsoft.com/office/word/2010/wordprocessingDrawing" xmlns:wp="http://schemas.openxmlformats.org/drawingml/2006/wordprocessingDrawing" xmlns:w10="urn:schemas-microsoft-com:office:word" xmlns:w="http://schemas.openxmlformats.org/wordprocessingml/2006/main" xmlns:w14="http://schemas.microsoft.com/office/word/2010/wordml" xmlns:w15="http://schemas.microsoft.com/office/word/2012/wordml" xmlns:w16se="http://schemas.microsoft.com/office/word/2015/wordml/symex" xmlns:wpg="http://schemas.microsoft.com/office/word/2010/wordprocessingGroup" xmlns:wpi="http://schemas.microsoft.com/office/word/2010/wordprocessingInk" xmlns:wne="http://schemas.microsoft.com/office/word/2006/wordml" xmlns:wps="http://schemas.microsoft.com/office/word/2010/wordprocessingShape" mc:Ignorable="w14 w15 w16se wp14">
+<w:document xmlns:wpc="http://schemas.microsoft.com/office/word/2010/wordprocessingCanvas" xmlns:cx="http://schemas.microsoft.com/office/drawing/2014/chartex" xmlns:cx1="http://schemas.microsoft.com/office/drawing/2015/9/8/chartex" xmlns:cx2="http://schemas.microsoft.com/office/drawing/2015/10/21/chartex" xmlns:cx3="http://schemas.microsoft.com/office/drawing/2016/5/9/chartex" xmlns:cx4="http://schemas.microsoft.com/office/drawing/2016/5/10/chartex" xmlns:cx5="http://schemas.microsoft.com/office/drawing/2016/5/11/chartex" xmlns:cx6="http://schemas.microsoft.com/office/drawing/2016/5/12/chartex" xmlns:cx7="http://schemas.microsoft.com/office/drawing/2016/5/13/chartex" xmlns:cx8="http://schemas.microsoft.com/office/drawing/2016/5/14/chartex" xmlns:mc="http://schemas.openxmlformats.org/markup-compatibility/2006" xmlns:aink="http://schemas.microsoft.com/office/drawing/2016/ink" xmlns:am3d="http://schemas.microsoft.com/office/drawing/2017/model3d" xmlns:o="urn:schemas-microsoft-com:office:office" xmlns:r="http://schemas.openxmlformats.org/officeDocument/2006/relationships" xmlns:m="http://schemas.openxmlformats.org/officeDocument/2006/math" xmlns:v="urn:schemas-microsoft-com:vml" xmlns:wp14="http://schemas.microsoft.com/office/word/2010/wordprocessingDrawing" xmlns:wp="http://schemas.openxmlformats.org/drawingml/2006/wordprocessingDrawing" xmlns:w10="urn:schemas-microsoft-com:office:word" xmlns:w="http://schemas.openxmlformats.org/wordprocessingml/2006/main" xmlns:w14="http://schemas.microsoft.com/office/word/2010/wordml" xmlns:w15="http://schemas.microsoft.com/office/word/2012/wordml" xmlns:w16cid="http://schemas.microsoft.com/office/word/2016/wordml/cid" xmlns:w16se="http://schemas.microsoft.com/office/word/2015/wordml/symex" xmlns:wpg="http://schemas.microsoft.com/office/word/2010/wordprocessingGroup" xmlns:wpi="http://schemas.microsoft.com/office/word/2010/wordprocessingInk" xmlns:wne="http://schemas.microsoft.com/office/word/2006/wordml" xmlns:wps="http://schemas.microsoft.com/office/word/2010/wordprocessingShape" mc:Ignorable="w14 w15 w16se w16cid wp14">
   <w:body>
     <w:p>
       <w:pPr>
@@ -12,8 +12,6 @@
           <w:lang w:bidi="lo-LA"/>
         </w:rPr>
       </w:pPr>
-      <w:bookmarkStart w:id="0" w:name="_GoBack"/>
-      <w:bookmarkEnd w:id="0"/>
       <w:r>
         <w:rPr>
           <w:rFonts w:ascii="Times New Roman" w:hAnsi="Times New Roman" w:cs="Times New Roman"/>
@@ -253,6 +251,16 @@
                               </w:rPr>
                               <w:t>Official use only</w:t>
                             </w:r>
+                            <w:r>
+                              <w:rPr>
+                                <w:rFonts w:ascii="Times New Roman" w:hAnsi="Times New Roman" w:cs="Times New Roman"/>
+                                <w:b/>
+                                <w:bCs/>
+                                <w:sz w:val="24"/>
+                                <w:szCs w:val="24"/>
+                              </w:rPr>
+                              <w:t xml:space="preserve"> </w:t>
+                            </w:r>
                           </w:p>
                           <w:tbl>
                             <w:tblPr>
@@ -261,8 +269,8 @@
                               <w:tblLook w:val="04A0" w:firstRow="1" w:lastRow="0" w:firstColumn="1" w:lastColumn="0" w:noHBand="0" w:noVBand="1"/>
                             </w:tblPr>
                             <w:tblGrid>
-                              <w:gridCol w:w="1776"/>
-                              <w:gridCol w:w="2513"/>
+                              <w:gridCol w:w="1770"/>
+                              <w:gridCol w:w="2519"/>
                             </w:tblGrid>
                             <w:tr>
                               <w:trPr>
@@ -307,6 +315,34 @@
                                       <w:szCs w:val="24"/>
                                     </w:rPr>
                                   </w:pPr>
+                                  <w:proofErr w:type="spellStart"/>
+                                  <w:r>
+                                    <w:rPr>
+                                      <w:rFonts w:ascii="Times New Roman" w:hAnsi="Times New Roman" w:cs="Times New Roman"/>
+                                      <w:sz w:val="24"/>
+                                      <w:szCs w:val="24"/>
+                                    </w:rPr>
+                                    <w:t>Để</w:t>
+                                  </w:r>
+                                  <w:proofErr w:type="spellEnd"/>
+                                  <w:r>
+                                    <w:rPr>
+                                      <w:rFonts w:ascii="Times New Roman" w:hAnsi="Times New Roman" w:cs="Times New Roman"/>
+                                      <w:sz w:val="24"/>
+                                      <w:szCs w:val="24"/>
+                                    </w:rPr>
+                                    <w:t xml:space="preserve"> </w:t>
+                                  </w:r>
+                                  <w:proofErr w:type="spellStart"/>
+                                  <w:r>
+                                    <w:rPr>
+                                      <w:rFonts w:ascii="Times New Roman" w:hAnsi="Times New Roman" w:cs="Times New Roman"/>
+                                      <w:sz w:val="24"/>
+                                      <w:szCs w:val="24"/>
+                                    </w:rPr>
+                                    <w:t>trống</w:t>
+                                  </w:r>
+                                  <w:proofErr w:type="spellEnd"/>
                                 </w:p>
                               </w:tc>
                             </w:tr>
@@ -413,6 +449,16 @@
                         </w:rPr>
                         <w:t>Official use only</w:t>
                       </w:r>
+                      <w:r>
+                        <w:rPr>
+                          <w:rFonts w:ascii="Times New Roman" w:hAnsi="Times New Roman" w:cs="Times New Roman"/>
+                          <w:b/>
+                          <w:bCs/>
+                          <w:sz w:val="24"/>
+                          <w:szCs w:val="24"/>
+                        </w:rPr>
+                        <w:t xml:space="preserve"> </w:t>
+                      </w:r>
                     </w:p>
                     <w:tbl>
                       <w:tblPr>
@@ -421,8 +467,8 @@
                         <w:tblLook w:val="04A0" w:firstRow="1" w:lastRow="0" w:firstColumn="1" w:lastColumn="0" w:noHBand="0" w:noVBand="1"/>
                       </w:tblPr>
                       <w:tblGrid>
-                        <w:gridCol w:w="1776"/>
-                        <w:gridCol w:w="2513"/>
+                        <w:gridCol w:w="1770"/>
+                        <w:gridCol w:w="2519"/>
                       </w:tblGrid>
                       <w:tr>
                         <w:trPr>
@@ -467,6 +513,34 @@
                                 <w:szCs w:val="24"/>
                               </w:rPr>
                             </w:pPr>
+                            <w:proofErr w:type="spellStart"/>
+                            <w:r>
+                              <w:rPr>
+                                <w:rFonts w:ascii="Times New Roman" w:hAnsi="Times New Roman" w:cs="Times New Roman"/>
+                                <w:sz w:val="24"/>
+                                <w:szCs w:val="24"/>
+                              </w:rPr>
+                              <w:t>Để</w:t>
+                            </w:r>
+                            <w:proofErr w:type="spellEnd"/>
+                            <w:r>
+                              <w:rPr>
+                                <w:rFonts w:ascii="Times New Roman" w:hAnsi="Times New Roman" w:cs="Times New Roman"/>
+                                <w:sz w:val="24"/>
+                                <w:szCs w:val="24"/>
+                              </w:rPr>
+                              <w:t xml:space="preserve"> </w:t>
+                            </w:r>
+                            <w:proofErr w:type="spellStart"/>
+                            <w:r>
+                              <w:rPr>
+                                <w:rFonts w:ascii="Times New Roman" w:hAnsi="Times New Roman" w:cs="Times New Roman"/>
+                                <w:sz w:val="24"/>
+                                <w:szCs w:val="24"/>
+                              </w:rPr>
+                              <w:t>trống</w:t>
+                            </w:r>
+                            <w:proofErr w:type="spellEnd"/>
                           </w:p>
                         </w:tc>
                       </w:tr>
@@ -929,7 +1003,7 @@
                       </w:ffData>
                     </w:fldChar>
                   </w:r>
-                  <w:bookmarkStart w:id="1" w:name="Check1"/>
+                  <w:bookmarkStart w:id="0" w:name="Check1"/>
                   <w:r>
                     <w:rPr>
                       <w:rFonts w:ascii="Times New Roman" w:hAnsi="Times New Roman" w:cs="Times New Roman"/>
@@ -965,7 +1039,7 @@
                     </w:rPr>
                     <w:fldChar w:fldCharType="end"/>
                   </w:r>
-                  <w:bookmarkEnd w:id="1"/>
+                  <w:bookmarkEnd w:id="0"/>
                   <w:r>
                     <w:rPr>
                       <w:rFonts w:ascii="Times New Roman" w:hAnsi="Times New Roman" w:cs="Times New Roman"/>
@@ -1562,6 +1636,55 @@
                       <w:lang w:bidi="lo-LA"/>
                     </w:rPr>
                   </w:pPr>
+                  <w:r>
+                    <w:rPr>
+                      <w:rFonts w:ascii="Times New Roman" w:hAnsi="Times New Roman" w:cs="Times New Roman"/>
+                      <w:sz w:val="24"/>
+                      <w:szCs w:val="24"/>
+                      <w:lang w:bidi="lo-LA"/>
+                    </w:rPr>
+                    <w:t>[</w:t>
+                  </w:r>
+                  <w:proofErr w:type="spellStart"/>
+                  <w:r>
+                    <w:rPr>
+                      <w:rFonts w:ascii="Times New Roman" w:hAnsi="Times New Roman" w:cs="Times New Roman"/>
+                      <w:sz w:val="24"/>
+                      <w:szCs w:val="24"/>
+                      <w:lang w:bidi="lo-LA"/>
+                    </w:rPr>
+                    <w:t>Tự</w:t>
+                  </w:r>
+                  <w:proofErr w:type="spellEnd"/>
+                  <w:r>
+                    <w:rPr>
+                      <w:rFonts w:ascii="Times New Roman" w:hAnsi="Times New Roman" w:cs="Times New Roman"/>
+                      <w:sz w:val="24"/>
+                      <w:szCs w:val="24"/>
+                      <w:lang w:bidi="lo-LA"/>
+                    </w:rPr>
+                    <w:t xml:space="preserve"> </w:t>
+                  </w:r>
+                  <w:proofErr w:type="spellStart"/>
+                  <w:r>
+                    <w:rPr>
+                      <w:rFonts w:ascii="Times New Roman" w:hAnsi="Times New Roman" w:cs="Times New Roman"/>
+                      <w:sz w:val="24"/>
+                      <w:szCs w:val="24"/>
+                      <w:lang w:bidi="lo-LA"/>
+                    </w:rPr>
+                    <w:t>điền</w:t>
+                  </w:r>
+                  <w:proofErr w:type="spellEnd"/>
+                  <w:r>
+                    <w:rPr>
+                      <w:rFonts w:ascii="Times New Roman" w:hAnsi="Times New Roman" w:cs="Times New Roman"/>
+                      <w:sz w:val="24"/>
+                      <w:szCs w:val="24"/>
+                      <w:lang w:bidi="lo-LA"/>
+                    </w:rPr>
+                    <w:t xml:space="preserve"> text]</w:t>
+                  </w:r>
                 </w:p>
               </w:tc>
             </w:tr>
@@ -1835,7 +1958,7 @@
                             </w:ffData>
                           </w:fldChar>
                         </w:r>
-                        <w:bookmarkStart w:id="2" w:name="Check2"/>
+                        <w:bookmarkStart w:id="1" w:name="Check2"/>
                         <w:r>
                           <w:rPr>
                             <w:rFonts w:ascii="Times New Roman" w:hAnsi="Times New Roman" w:cs="Times New Roman"/>
@@ -1871,7 +1994,7 @@
                           </w:rPr>
                           <w:fldChar w:fldCharType="end"/>
                         </w:r>
-                        <w:bookmarkEnd w:id="2"/>
+                        <w:bookmarkEnd w:id="1"/>
                         <w:r>
                           <w:rPr>
                             <w:rFonts w:ascii="Times New Roman" w:hAnsi="Times New Roman" w:cs="Times New Roman"/>
@@ -2550,6 +2673,35 @@
                     </w:rPr>
                     <w:t>Translation of word(s) mark*:</w:t>
                   </w:r>
+                  <w:r>
+                    <w:rPr>
+                      <w:rFonts w:ascii="Times New Roman" w:hAnsi="Times New Roman" w:cs="Times New Roman"/>
+                      <w:sz w:val="24"/>
+                      <w:szCs w:val="24"/>
+                      <w:lang w:bidi="lo-LA"/>
+                    </w:rPr>
+                    <w:t xml:space="preserve"> [</w:t>
+                  </w:r>
+                  <w:proofErr w:type="spellStart"/>
+                  <w:r>
+                    <w:rPr>
+                      <w:rFonts w:ascii="Times New Roman" w:hAnsi="Times New Roman" w:cs="Times New Roman"/>
+                      <w:sz w:val="24"/>
+                      <w:szCs w:val="24"/>
+                      <w:lang w:bidi="lo-LA"/>
+                    </w:rPr>
+                    <w:t>nhập</w:t>
+                  </w:r>
+                  <w:proofErr w:type="spellEnd"/>
+                  <w:r>
+                    <w:rPr>
+                      <w:rFonts w:ascii="Times New Roman" w:hAnsi="Times New Roman" w:cs="Times New Roman"/>
+                      <w:sz w:val="24"/>
+                      <w:szCs w:val="24"/>
+                      <w:lang w:bidi="lo-LA"/>
+                    </w:rPr>
+                    <w:t xml:space="preserve"> text]</w:t>
+                  </w:r>
                 </w:p>
                 <w:p>
                   <w:pPr>
@@ -2817,6 +2969,33 @@
                       <w:lang w:bidi="lo-LA"/>
                     </w:rPr>
                   </w:pPr>
+                  <w:r>
+                    <w:rPr>
+                      <w:rFonts w:ascii="Times New Roman" w:hAnsi="Times New Roman" w:cs="Times New Roman"/>
+                      <w:sz w:val="24"/>
+                      <w:szCs w:val="24"/>
+                      <w:lang w:bidi="lo-LA"/>
+                    </w:rPr>
+                    <w:t>[</w:t>
+                  </w:r>
+                  <w:r>
+                    <w:rPr>
+                      <w:rFonts w:ascii="Times New Roman" w:hAnsi="Times New Roman" w:cs="Times New Roman"/>
+                      <w:sz w:val="24"/>
+                      <w:szCs w:val="24"/>
+                      <w:lang w:bidi="lo-LA"/>
+                    </w:rPr>
+                    <w:t>05</w:t>
+                  </w:r>
+                  <w:r>
+                    <w:rPr>
+                      <w:rFonts w:ascii="Times New Roman" w:hAnsi="Times New Roman" w:cs="Times New Roman"/>
+                      <w:sz w:val="24"/>
+                      <w:szCs w:val="24"/>
+                      <w:lang w:bidi="lo-LA"/>
+                    </w:rPr>
+                    <w:t>]</w:t>
+                  </w:r>
                 </w:p>
               </w:tc>
               <w:tc>
@@ -2834,6 +3013,691 @@
                       <w:lang w:bidi="lo-LA"/>
                     </w:rPr>
                   </w:pPr>
+                  <w:r>
+                    <w:rPr>
+                      <w:rFonts w:ascii="Times New Roman" w:hAnsi="Times New Roman" w:cs="Times New Roman"/>
+                      <w:sz w:val="24"/>
+                      <w:szCs w:val="24"/>
+                      <w:lang w:bidi="lo-LA"/>
+                    </w:rPr>
+                    <w:t>(</w:t>
+                  </w:r>
+                  <w:proofErr w:type="spellStart"/>
+                  <w:r>
+                    <w:rPr>
+                      <w:rFonts w:ascii="Times New Roman" w:hAnsi="Times New Roman" w:cs="Times New Roman"/>
+                      <w:sz w:val="24"/>
+                      <w:szCs w:val="24"/>
+                      <w:lang w:bidi="lo-LA"/>
+                    </w:rPr>
+                    <w:t>chỉ</w:t>
+                  </w:r>
+                  <w:proofErr w:type="spellEnd"/>
+                  <w:r>
+                    <w:rPr>
+                      <w:rFonts w:ascii="Times New Roman" w:hAnsi="Times New Roman" w:cs="Times New Roman"/>
+                      <w:sz w:val="24"/>
+                      <w:szCs w:val="24"/>
+                      <w:lang w:bidi="lo-LA"/>
+                    </w:rPr>
+                    <w:t xml:space="preserve"> search </w:t>
+                  </w:r>
+                  <w:proofErr w:type="spellStart"/>
+                  <w:r>
+                    <w:rPr>
+                      <w:rFonts w:ascii="Times New Roman" w:hAnsi="Times New Roman" w:cs="Times New Roman"/>
+                      <w:sz w:val="24"/>
+                      <w:szCs w:val="24"/>
+                      <w:lang w:bidi="lo-LA"/>
+                    </w:rPr>
+                    <w:t>để</w:t>
+                  </w:r>
+                  <w:proofErr w:type="spellEnd"/>
+                  <w:r>
+                    <w:rPr>
+                      <w:rFonts w:ascii="Times New Roman" w:hAnsi="Times New Roman" w:cs="Times New Roman"/>
+                      <w:sz w:val="24"/>
+                      <w:szCs w:val="24"/>
+                      <w:lang w:bidi="lo-LA"/>
+                    </w:rPr>
+                    <w:t xml:space="preserve"> </w:t>
+                  </w:r>
+                  <w:proofErr w:type="spellStart"/>
+                  <w:r>
+                    <w:rPr>
+                      <w:rFonts w:ascii="Times New Roman" w:hAnsi="Times New Roman" w:cs="Times New Roman"/>
+                      <w:sz w:val="24"/>
+                      <w:szCs w:val="24"/>
+                      <w:lang w:bidi="lo-LA"/>
+                    </w:rPr>
+                    <w:t>biết</w:t>
+                  </w:r>
+                  <w:proofErr w:type="spellEnd"/>
+                  <w:r>
+                    <w:rPr>
+                      <w:rFonts w:ascii="Times New Roman" w:hAnsi="Times New Roman" w:cs="Times New Roman"/>
+                      <w:sz w:val="24"/>
+                      <w:szCs w:val="24"/>
+                      <w:lang w:bidi="lo-LA"/>
+                    </w:rPr>
+                    <w:t xml:space="preserve"> </w:t>
+                  </w:r>
+                  <w:proofErr w:type="spellStart"/>
+                  <w:r>
+                    <w:rPr>
+                      <w:rFonts w:ascii="Times New Roman" w:hAnsi="Times New Roman" w:cs="Times New Roman"/>
+                      <w:sz w:val="24"/>
+                      <w:szCs w:val="24"/>
+                      <w:lang w:bidi="lo-LA"/>
+                    </w:rPr>
+                    <w:t>phân</w:t>
+                  </w:r>
+                  <w:proofErr w:type="spellEnd"/>
+                  <w:r>
+                    <w:rPr>
+                      <w:rFonts w:ascii="Times New Roman" w:hAnsi="Times New Roman" w:cs="Times New Roman"/>
+                      <w:sz w:val="24"/>
+                      <w:szCs w:val="24"/>
+                      <w:lang w:bidi="lo-LA"/>
+                    </w:rPr>
+                    <w:t xml:space="preserve"> </w:t>
+                  </w:r>
+                  <w:proofErr w:type="spellStart"/>
+                  <w:r>
+                    <w:rPr>
+                      <w:rFonts w:ascii="Times New Roman" w:hAnsi="Times New Roman" w:cs="Times New Roman"/>
+                      <w:sz w:val="24"/>
+                      <w:szCs w:val="24"/>
+                      <w:lang w:bidi="lo-LA"/>
+                    </w:rPr>
+                    <w:t>nhóm</w:t>
+                  </w:r>
+                  <w:proofErr w:type="spellEnd"/>
+                  <w:r>
+                    <w:rPr>
+                      <w:rFonts w:ascii="Times New Roman" w:hAnsi="Times New Roman" w:cs="Times New Roman"/>
+                      <w:sz w:val="24"/>
+                      <w:szCs w:val="24"/>
+                      <w:lang w:bidi="lo-LA"/>
+                    </w:rPr>
+                    <w:t xml:space="preserve">, </w:t>
+                  </w:r>
+                  <w:proofErr w:type="spellStart"/>
+                  <w:r>
+                    <w:rPr>
+                      <w:rFonts w:ascii="Times New Roman" w:hAnsi="Times New Roman" w:cs="Times New Roman"/>
+                      <w:sz w:val="24"/>
+                      <w:szCs w:val="24"/>
+                      <w:lang w:bidi="lo-LA"/>
+                    </w:rPr>
+                    <w:t>không</w:t>
+                  </w:r>
+                  <w:proofErr w:type="spellEnd"/>
+                  <w:r>
+                    <w:rPr>
+                      <w:rFonts w:ascii="Times New Roman" w:hAnsi="Times New Roman" w:cs="Times New Roman"/>
+                      <w:sz w:val="24"/>
+                      <w:szCs w:val="24"/>
+                      <w:lang w:bidi="lo-LA"/>
+                    </w:rPr>
+                    <w:t xml:space="preserve"> </w:t>
+                  </w:r>
+                  <w:proofErr w:type="spellStart"/>
+                  <w:r>
+                    <w:rPr>
+                      <w:rFonts w:ascii="Times New Roman" w:hAnsi="Times New Roman" w:cs="Times New Roman"/>
+                      <w:sz w:val="24"/>
+                      <w:szCs w:val="24"/>
+                      <w:lang w:bidi="lo-LA"/>
+                    </w:rPr>
+                    <w:t>tính</w:t>
+                  </w:r>
+                  <w:proofErr w:type="spellEnd"/>
+                  <w:r>
+                    <w:rPr>
+                      <w:rFonts w:ascii="Times New Roman" w:hAnsi="Times New Roman" w:cs="Times New Roman"/>
+                      <w:sz w:val="24"/>
+                      <w:szCs w:val="24"/>
+                      <w:lang w:bidi="lo-LA"/>
+                    </w:rPr>
+                    <w:t xml:space="preserve"> </w:t>
+                  </w:r>
+                  <w:proofErr w:type="spellStart"/>
+                  <w:r>
+                    <w:rPr>
+                      <w:rFonts w:ascii="Times New Roman" w:hAnsi="Times New Roman" w:cs="Times New Roman"/>
+                      <w:sz w:val="24"/>
+                      <w:szCs w:val="24"/>
+                      <w:lang w:bidi="lo-LA"/>
+                    </w:rPr>
+                    <w:t>tiền</w:t>
+                  </w:r>
+                  <w:proofErr w:type="spellEnd"/>
+                  <w:r>
+                    <w:rPr>
+                      <w:rFonts w:ascii="Times New Roman" w:hAnsi="Times New Roman" w:cs="Times New Roman"/>
+                      <w:sz w:val="24"/>
+                      <w:szCs w:val="24"/>
+                      <w:lang w:bidi="lo-LA"/>
+                    </w:rPr>
+                    <w:t xml:space="preserve"> </w:t>
+                  </w:r>
+                  <w:proofErr w:type="spellStart"/>
+                  <w:r>
+                    <w:rPr>
+                      <w:rFonts w:ascii="Times New Roman" w:hAnsi="Times New Roman" w:cs="Times New Roman"/>
+                      <w:sz w:val="24"/>
+                      <w:szCs w:val="24"/>
+                      <w:lang w:bidi="lo-LA"/>
+                    </w:rPr>
+                    <w:t>theo</w:t>
+                  </w:r>
+                  <w:proofErr w:type="spellEnd"/>
+                  <w:r>
+                    <w:rPr>
+                      <w:rFonts w:ascii="Times New Roman" w:hAnsi="Times New Roman" w:cs="Times New Roman"/>
+                      <w:sz w:val="24"/>
+                      <w:szCs w:val="24"/>
+                      <w:lang w:bidi="lo-LA"/>
+                    </w:rPr>
+                    <w:t xml:space="preserve"> item/</w:t>
+                  </w:r>
+                  <w:proofErr w:type="spellStart"/>
+                  <w:r>
+                    <w:rPr>
+                      <w:rFonts w:ascii="Times New Roman" w:hAnsi="Times New Roman" w:cs="Times New Roman"/>
+                      <w:sz w:val="24"/>
+                      <w:szCs w:val="24"/>
+                      <w:lang w:bidi="lo-LA"/>
+                    </w:rPr>
+                    <w:t>số</w:t>
+                  </w:r>
+                  <w:proofErr w:type="spellEnd"/>
+                  <w:r>
+                    <w:rPr>
+                      <w:rFonts w:ascii="Times New Roman" w:hAnsi="Times New Roman" w:cs="Times New Roman"/>
+                      <w:sz w:val="24"/>
+                      <w:szCs w:val="24"/>
+                      <w:lang w:bidi="lo-LA"/>
+                    </w:rPr>
+                    <w:t xml:space="preserve"> </w:t>
+                  </w:r>
+                  <w:proofErr w:type="spellStart"/>
+                  <w:r>
+                    <w:rPr>
+                      <w:rFonts w:ascii="Times New Roman" w:hAnsi="Times New Roman" w:cs="Times New Roman"/>
+                      <w:sz w:val="24"/>
+                      <w:szCs w:val="24"/>
+                      <w:lang w:bidi="lo-LA"/>
+                    </w:rPr>
+                    <w:t>lượng</w:t>
+                  </w:r>
+                  <w:proofErr w:type="spellEnd"/>
+                  <w:r>
+                    <w:rPr>
+                      <w:rFonts w:ascii="Times New Roman" w:hAnsi="Times New Roman" w:cs="Times New Roman"/>
+                      <w:sz w:val="24"/>
+                      <w:szCs w:val="24"/>
+                      <w:lang w:bidi="lo-LA"/>
+                    </w:rPr>
+                    <w:t xml:space="preserve"> </w:t>
+                  </w:r>
+                  <w:proofErr w:type="spellStart"/>
+                  <w:r>
+                    <w:rPr>
+                      <w:rFonts w:ascii="Times New Roman" w:hAnsi="Times New Roman" w:cs="Times New Roman"/>
+                      <w:sz w:val="24"/>
+                      <w:szCs w:val="24"/>
+                      <w:lang w:bidi="lo-LA"/>
+                    </w:rPr>
+                    <w:t>sản</w:t>
+                  </w:r>
+                  <w:proofErr w:type="spellEnd"/>
+                  <w:r>
+                    <w:rPr>
+                      <w:rFonts w:ascii="Times New Roman" w:hAnsi="Times New Roman" w:cs="Times New Roman"/>
+                      <w:sz w:val="24"/>
+                      <w:szCs w:val="24"/>
+                      <w:lang w:bidi="lo-LA"/>
+                    </w:rPr>
+                    <w:t xml:space="preserve"> </w:t>
+                  </w:r>
+                  <w:proofErr w:type="spellStart"/>
+                  <w:r>
+                    <w:rPr>
+                      <w:rFonts w:ascii="Times New Roman" w:hAnsi="Times New Roman" w:cs="Times New Roman"/>
+                      <w:sz w:val="24"/>
+                      <w:szCs w:val="24"/>
+                      <w:lang w:bidi="lo-LA"/>
+                    </w:rPr>
+                    <w:t>phẩm</w:t>
+                  </w:r>
+                  <w:proofErr w:type="spellEnd"/>
+                  <w:r>
+                    <w:rPr>
+                      <w:rFonts w:ascii="Times New Roman" w:hAnsi="Times New Roman" w:cs="Times New Roman"/>
+                      <w:sz w:val="24"/>
+                      <w:szCs w:val="24"/>
+                      <w:lang w:bidi="lo-LA"/>
+                    </w:rPr>
+                    <w:t xml:space="preserve">, </w:t>
+                  </w:r>
+                  <w:proofErr w:type="spellStart"/>
+                  <w:r>
+                    <w:rPr>
+                      <w:rFonts w:ascii="Times New Roman" w:hAnsi="Times New Roman" w:cs="Times New Roman"/>
+                      <w:sz w:val="24"/>
+                      <w:szCs w:val="24"/>
+                      <w:lang w:bidi="lo-LA"/>
+                    </w:rPr>
+                    <w:t>chỉ</w:t>
+                  </w:r>
+                  <w:proofErr w:type="spellEnd"/>
+                  <w:r>
+                    <w:rPr>
+                      <w:rFonts w:ascii="Times New Roman" w:hAnsi="Times New Roman" w:cs="Times New Roman"/>
+                      <w:sz w:val="24"/>
+                      <w:szCs w:val="24"/>
+                      <w:lang w:bidi="lo-LA"/>
+                    </w:rPr>
+                    <w:t xml:space="preserve"> </w:t>
+                  </w:r>
+                  <w:proofErr w:type="spellStart"/>
+                  <w:r>
+                    <w:rPr>
+                      <w:rFonts w:ascii="Times New Roman" w:hAnsi="Times New Roman" w:cs="Times New Roman"/>
+                      <w:sz w:val="24"/>
+                      <w:szCs w:val="24"/>
+                      <w:lang w:bidi="lo-LA"/>
+                    </w:rPr>
+                    <w:t>tính</w:t>
+                  </w:r>
+                  <w:proofErr w:type="spellEnd"/>
+                  <w:r>
+                    <w:rPr>
+                      <w:rFonts w:ascii="Times New Roman" w:hAnsi="Times New Roman" w:cs="Times New Roman"/>
+                      <w:sz w:val="24"/>
+                      <w:szCs w:val="24"/>
+                      <w:lang w:bidi="lo-LA"/>
+                    </w:rPr>
+                    <w:t xml:space="preserve"> </w:t>
+                  </w:r>
+                  <w:proofErr w:type="spellStart"/>
+                  <w:r>
+                    <w:rPr>
+                      <w:rFonts w:ascii="Times New Roman" w:hAnsi="Times New Roman" w:cs="Times New Roman"/>
+                      <w:sz w:val="24"/>
+                      <w:szCs w:val="24"/>
+                      <w:lang w:bidi="lo-LA"/>
+                    </w:rPr>
+                    <w:t>theo</w:t>
+                  </w:r>
+                  <w:proofErr w:type="spellEnd"/>
+                  <w:r>
+                    <w:rPr>
+                      <w:rFonts w:ascii="Times New Roman" w:hAnsi="Times New Roman" w:cs="Times New Roman"/>
+                      <w:sz w:val="24"/>
+                      <w:szCs w:val="24"/>
+                      <w:lang w:bidi="lo-LA"/>
+                    </w:rPr>
+                    <w:t xml:space="preserve"> </w:t>
+                  </w:r>
+                  <w:proofErr w:type="spellStart"/>
+                  <w:r>
+                    <w:rPr>
+                      <w:rFonts w:ascii="Times New Roman" w:hAnsi="Times New Roman" w:cs="Times New Roman"/>
+                      <w:sz w:val="24"/>
+                      <w:szCs w:val="24"/>
+                      <w:lang w:bidi="lo-LA"/>
+                    </w:rPr>
+                    <w:t>nhóm</w:t>
+                  </w:r>
+                  <w:proofErr w:type="spellEnd"/>
+                  <w:r>
+                    <w:rPr>
+                      <w:rFonts w:ascii="Times New Roman" w:hAnsi="Times New Roman" w:cs="Times New Roman"/>
+                      <w:sz w:val="24"/>
+                      <w:szCs w:val="24"/>
+                      <w:lang w:bidi="lo-LA"/>
+                    </w:rPr>
+                    <w:t>)</w:t>
+                  </w:r>
+                </w:p>
+              </w:tc>
+            </w:tr>
+            <w:tr>
+              <w:tc>
+                <w:tcPr>
+                  <w:tcW w:w="1274" w:type="dxa"/>
+                </w:tcPr>
+                <w:p>
+                  <w:pPr>
+                    <w:pStyle w:val="ListParagraph"/>
+                    <w:ind w:left="0"/>
+                    <w:rPr>
+                      <w:rFonts w:ascii="Times New Roman" w:hAnsi="Times New Roman" w:cs="Times New Roman"/>
+                      <w:sz w:val="24"/>
+                      <w:szCs w:val="24"/>
+                      <w:lang w:bidi="lo-LA"/>
+                    </w:rPr>
+                  </w:pPr>
+                </w:p>
+              </w:tc>
+              <w:tc>
+                <w:tcPr>
+                  <w:tcW w:w="842" w:type="dxa"/>
+                </w:tcPr>
+                <w:p>
+                  <w:pPr>
+                    <w:pStyle w:val="ListParagraph"/>
+                    <w:ind w:left="0"/>
+                    <w:rPr>
+                      <w:rFonts w:ascii="Times New Roman" w:hAnsi="Times New Roman" w:cs="Times New Roman"/>
+                      <w:sz w:val="24"/>
+                      <w:szCs w:val="24"/>
+                      <w:lang w:bidi="lo-LA"/>
+                    </w:rPr>
+                  </w:pPr>
+                  <w:r>
+                    <w:rPr>
+                      <w:rFonts w:ascii="Times New Roman" w:hAnsi="Times New Roman" w:cs="Times New Roman"/>
+                      <w:sz w:val="24"/>
+                      <w:szCs w:val="24"/>
+                      <w:lang w:bidi="lo-LA"/>
+                    </w:rPr>
+                    <w:t>06</w:t>
+                  </w:r>
+                </w:p>
+              </w:tc>
+              <w:tc>
+                <w:tcPr>
+                  <w:tcW w:w="8499" w:type="dxa"/>
+                </w:tcPr>
+                <w:p>
+                  <w:pPr>
+                    <w:pStyle w:val="ListParagraph"/>
+                    <w:ind w:left="0"/>
+                    <w:rPr>
+                      <w:rFonts w:ascii="Times New Roman" w:hAnsi="Times New Roman" w:cs="Times New Roman"/>
+                      <w:sz w:val="24"/>
+                      <w:szCs w:val="24"/>
+                      <w:lang w:bidi="lo-LA"/>
+                    </w:rPr>
+                  </w:pPr>
+                  <w:proofErr w:type="spellStart"/>
+                  <w:r>
+                    <w:rPr>
+                      <w:rFonts w:ascii="Times New Roman" w:hAnsi="Times New Roman" w:cs="Times New Roman"/>
+                      <w:sz w:val="24"/>
+                      <w:szCs w:val="24"/>
+                      <w:lang w:bidi="lo-LA"/>
+                    </w:rPr>
+                    <w:t>Mô</w:t>
+                  </w:r>
+                  <w:proofErr w:type="spellEnd"/>
+                  <w:r>
+                    <w:rPr>
+                      <w:rFonts w:ascii="Times New Roman" w:hAnsi="Times New Roman" w:cs="Times New Roman"/>
+                      <w:sz w:val="24"/>
+                      <w:szCs w:val="24"/>
+                      <w:lang w:bidi="lo-LA"/>
+                    </w:rPr>
+                    <w:t xml:space="preserve"> </w:t>
+                  </w:r>
+                  <w:proofErr w:type="spellStart"/>
+                  <w:r>
+                    <w:rPr>
+                      <w:rFonts w:ascii="Times New Roman" w:hAnsi="Times New Roman" w:cs="Times New Roman"/>
+                      <w:sz w:val="24"/>
+                      <w:szCs w:val="24"/>
+                      <w:lang w:bidi="lo-LA"/>
+                    </w:rPr>
+                    <w:t>tả</w:t>
+                  </w:r>
+                  <w:proofErr w:type="spellEnd"/>
+                  <w:r>
+                    <w:rPr>
+                      <w:rFonts w:ascii="Times New Roman" w:hAnsi="Times New Roman" w:cs="Times New Roman"/>
+                      <w:sz w:val="24"/>
+                      <w:szCs w:val="24"/>
+                      <w:lang w:bidi="lo-LA"/>
+                    </w:rPr>
+                    <w:t xml:space="preserve"> </w:t>
+                  </w:r>
+                  <w:proofErr w:type="spellStart"/>
+                  <w:r>
+                    <w:rPr>
+                      <w:rFonts w:ascii="Times New Roman" w:hAnsi="Times New Roman" w:cs="Times New Roman"/>
+                      <w:sz w:val="24"/>
+                      <w:szCs w:val="24"/>
+                      <w:lang w:bidi="lo-LA"/>
+                    </w:rPr>
+                    <w:t>nhóm</w:t>
+                  </w:r>
+                  <w:proofErr w:type="spellEnd"/>
+                </w:p>
+                <w:p>
+                  <w:pPr>
+                    <w:pStyle w:val="ListParagraph"/>
+                    <w:ind w:left="0"/>
+                    <w:rPr>
+                      <w:rFonts w:ascii="Times New Roman" w:hAnsi="Times New Roman" w:cs="Times New Roman"/>
+                      <w:sz w:val="24"/>
+                      <w:szCs w:val="24"/>
+                      <w:lang w:bidi="lo-LA"/>
+                    </w:rPr>
+                  </w:pPr>
+                  <w:proofErr w:type="spellStart"/>
+                  <w:r>
+                    <w:rPr>
+                      <w:rFonts w:ascii="Times New Roman" w:hAnsi="Times New Roman" w:cs="Times New Roman"/>
+                      <w:sz w:val="24"/>
+                      <w:szCs w:val="24"/>
+                      <w:lang w:bidi="lo-LA"/>
+                    </w:rPr>
+                    <w:t>Phần</w:t>
+                  </w:r>
+                  <w:proofErr w:type="spellEnd"/>
+                  <w:r>
+                    <w:rPr>
+                      <w:rFonts w:ascii="Times New Roman" w:hAnsi="Times New Roman" w:cs="Times New Roman"/>
+                      <w:sz w:val="24"/>
+                      <w:szCs w:val="24"/>
+                      <w:lang w:bidi="lo-LA"/>
+                    </w:rPr>
+                    <w:t xml:space="preserve"> </w:t>
+                  </w:r>
+                  <w:proofErr w:type="spellStart"/>
+                  <w:r>
+                    <w:rPr>
+                      <w:rFonts w:ascii="Times New Roman" w:hAnsi="Times New Roman" w:cs="Times New Roman"/>
+                      <w:sz w:val="24"/>
+                      <w:szCs w:val="24"/>
+                      <w:lang w:bidi="lo-LA"/>
+                    </w:rPr>
+                    <w:t>phí</w:t>
+                  </w:r>
+                  <w:proofErr w:type="spellEnd"/>
+                  <w:r>
+                    <w:rPr>
+                      <w:rFonts w:ascii="Times New Roman" w:hAnsi="Times New Roman" w:cs="Times New Roman"/>
+                      <w:sz w:val="24"/>
+                      <w:szCs w:val="24"/>
+                      <w:lang w:bidi="lo-LA"/>
+                    </w:rPr>
+                    <w:t xml:space="preserve"> </w:t>
+                  </w:r>
+                  <w:proofErr w:type="spellStart"/>
+                  <w:r>
+                    <w:rPr>
+                      <w:rFonts w:ascii="Times New Roman" w:hAnsi="Times New Roman" w:cs="Times New Roman"/>
+                      <w:sz w:val="24"/>
+                      <w:szCs w:val="24"/>
+                      <w:lang w:bidi="lo-LA"/>
+                    </w:rPr>
+                    <w:t>cứ</w:t>
+                  </w:r>
+                  <w:proofErr w:type="spellEnd"/>
+                  <w:r>
+                    <w:rPr>
+                      <w:rFonts w:ascii="Times New Roman" w:hAnsi="Times New Roman" w:cs="Times New Roman"/>
+                      <w:sz w:val="24"/>
+                      <w:szCs w:val="24"/>
+                      <w:lang w:bidi="lo-LA"/>
+                    </w:rPr>
+                    <w:t xml:space="preserve"> </w:t>
+                  </w:r>
+                  <w:proofErr w:type="spellStart"/>
+                  <w:r>
+                    <w:rPr>
+                      <w:rFonts w:ascii="Times New Roman" w:hAnsi="Times New Roman" w:cs="Times New Roman"/>
+                      <w:sz w:val="24"/>
+                      <w:szCs w:val="24"/>
+                      <w:lang w:bidi="lo-LA"/>
+                    </w:rPr>
+                    <w:t>tính</w:t>
+                  </w:r>
+                  <w:proofErr w:type="spellEnd"/>
+                  <w:r>
+                    <w:rPr>
+                      <w:rFonts w:ascii="Times New Roman" w:hAnsi="Times New Roman" w:cs="Times New Roman"/>
+                      <w:sz w:val="24"/>
+                      <w:szCs w:val="24"/>
+                      <w:lang w:bidi="lo-LA"/>
+                    </w:rPr>
+                    <w:t xml:space="preserve"> </w:t>
+                  </w:r>
+                  <w:proofErr w:type="spellStart"/>
+                  <w:r>
+                    <w:rPr>
+                      <w:rFonts w:ascii="Times New Roman" w:hAnsi="Times New Roman" w:cs="Times New Roman"/>
+                      <w:sz w:val="24"/>
+                      <w:szCs w:val="24"/>
+                      <w:lang w:bidi="lo-LA"/>
+                    </w:rPr>
+                    <w:t>theo</w:t>
+                  </w:r>
+                  <w:proofErr w:type="spellEnd"/>
+                  <w:r>
+                    <w:rPr>
+                      <w:rFonts w:ascii="Times New Roman" w:hAnsi="Times New Roman" w:cs="Times New Roman"/>
+                      <w:sz w:val="24"/>
+                      <w:szCs w:val="24"/>
+                      <w:lang w:bidi="lo-LA"/>
+                    </w:rPr>
+                    <w:t xml:space="preserve"> </w:t>
+                  </w:r>
+                  <w:proofErr w:type="spellStart"/>
+                  <w:r>
+                    <w:rPr>
+                      <w:rFonts w:ascii="Times New Roman" w:hAnsi="Times New Roman" w:cs="Times New Roman"/>
+                      <w:sz w:val="24"/>
+                      <w:szCs w:val="24"/>
+                      <w:lang w:bidi="lo-LA"/>
+                    </w:rPr>
+                    <w:t>nhóm</w:t>
+                  </w:r>
+                  <w:proofErr w:type="spellEnd"/>
+                  <w:r>
+                    <w:rPr>
+                      <w:rFonts w:ascii="Times New Roman" w:hAnsi="Times New Roman" w:cs="Times New Roman"/>
+                      <w:sz w:val="24"/>
+                      <w:szCs w:val="24"/>
+                      <w:lang w:bidi="lo-LA"/>
+                    </w:rPr>
+                    <w:t xml:space="preserve"> </w:t>
+                  </w:r>
+                  <w:proofErr w:type="spellStart"/>
+                  <w:r>
+                    <w:rPr>
+                      <w:rFonts w:ascii="Times New Roman" w:hAnsi="Times New Roman" w:cs="Times New Roman"/>
+                      <w:sz w:val="24"/>
+                      <w:szCs w:val="24"/>
+                      <w:lang w:bidi="lo-LA"/>
+                    </w:rPr>
+                    <w:t>để</w:t>
+                  </w:r>
+                  <w:proofErr w:type="spellEnd"/>
+                  <w:r>
+                    <w:rPr>
+                      <w:rFonts w:ascii="Times New Roman" w:hAnsi="Times New Roman" w:cs="Times New Roman"/>
+                      <w:sz w:val="24"/>
+                      <w:szCs w:val="24"/>
+                      <w:lang w:bidi="lo-LA"/>
+                    </w:rPr>
+                    <w:t xml:space="preserve"> </w:t>
+                  </w:r>
+                  <w:proofErr w:type="spellStart"/>
+                  <w:r>
+                    <w:rPr>
+                      <w:rFonts w:ascii="Times New Roman" w:hAnsi="Times New Roman" w:cs="Times New Roman"/>
+                      <w:sz w:val="24"/>
+                      <w:szCs w:val="24"/>
+                      <w:lang w:bidi="lo-LA"/>
+                    </w:rPr>
+                    <w:t>lưu</w:t>
+                  </w:r>
+                  <w:proofErr w:type="spellEnd"/>
+                  <w:r>
+                    <w:rPr>
+                      <w:rFonts w:ascii="Times New Roman" w:hAnsi="Times New Roman" w:cs="Times New Roman"/>
+                      <w:sz w:val="24"/>
+                      <w:szCs w:val="24"/>
+                      <w:lang w:bidi="lo-LA"/>
+                    </w:rPr>
+                    <w:t xml:space="preserve"> </w:t>
+                  </w:r>
+                  <w:proofErr w:type="spellStart"/>
+                  <w:r>
+                    <w:rPr>
+                      <w:rFonts w:ascii="Times New Roman" w:hAnsi="Times New Roman" w:cs="Times New Roman"/>
+                      <w:sz w:val="24"/>
+                      <w:szCs w:val="24"/>
+                      <w:lang w:bidi="lo-LA"/>
+                    </w:rPr>
+                    <w:t>vết</w:t>
+                  </w:r>
+                  <w:proofErr w:type="spellEnd"/>
+                  <w:r>
+                    <w:rPr>
+                      <w:rFonts w:ascii="Times New Roman" w:hAnsi="Times New Roman" w:cs="Times New Roman"/>
+                      <w:sz w:val="24"/>
+                      <w:szCs w:val="24"/>
+                      <w:lang w:bidi="lo-LA"/>
+                    </w:rPr>
+                    <w:t xml:space="preserve"> vs </w:t>
+                  </w:r>
+                  <w:proofErr w:type="spellStart"/>
+                  <w:r>
+                    <w:rPr>
+                      <w:rFonts w:ascii="Times New Roman" w:hAnsi="Times New Roman" w:cs="Times New Roman"/>
+                      <w:sz w:val="24"/>
+                      <w:szCs w:val="24"/>
+                      <w:lang w:bidi="lo-LA"/>
+                    </w:rPr>
+                    <w:t>xem</w:t>
+                  </w:r>
+                  <w:proofErr w:type="spellEnd"/>
+                  <w:r>
+                    <w:rPr>
+                      <w:rFonts w:ascii="Times New Roman" w:hAnsi="Times New Roman" w:cs="Times New Roman"/>
+                      <w:sz w:val="24"/>
+                      <w:szCs w:val="24"/>
+                      <w:lang w:bidi="lo-LA"/>
+                    </w:rPr>
+                    <w:t xml:space="preserve"> chi </w:t>
+                  </w:r>
+                  <w:proofErr w:type="spellStart"/>
+                  <w:r>
+                    <w:rPr>
+                      <w:rFonts w:ascii="Times New Roman" w:hAnsi="Times New Roman" w:cs="Times New Roman"/>
+                      <w:sz w:val="24"/>
+                      <w:szCs w:val="24"/>
+                      <w:lang w:bidi="lo-LA"/>
+                    </w:rPr>
+                    <w:t>tiết</w:t>
+                  </w:r>
+                  <w:proofErr w:type="spellEnd"/>
                 </w:p>
               </w:tc>
             </w:tr>
@@ -4833,7 +5697,77 @@
                             </wps:spPr>
                             <wps:txbx>
                               <w:txbxContent>
-                                <w:p/>
+                                <w:p>
+                                  <w:proofErr w:type="spellStart"/>
+                                  <w:r>
+                                    <w:t>Nhập</w:t>
+                                  </w:r>
+                                  <w:proofErr w:type="spellEnd"/>
+                                  <w:r>
+                                    <w:t xml:space="preserve"> text (</w:t>
+                                  </w:r>
+                                  <w:proofErr w:type="spellStart"/>
+                                  <w:r>
+                                    <w:t>nếu</w:t>
+                                  </w:r>
+                                  <w:proofErr w:type="spellEnd"/>
+                                  <w:r>
+                                    <w:t xml:space="preserve"> </w:t>
+                                  </w:r>
+                                  <w:proofErr w:type="spellStart"/>
+                                  <w:r>
+                                    <w:t>có</w:t>
+                                  </w:r>
+                                  <w:proofErr w:type="spellEnd"/>
+                                  <w:r>
+                                    <w:t xml:space="preserve"> </w:t>
+                                  </w:r>
+                                  <w:proofErr w:type="spellStart"/>
+                                  <w:r>
+                                    <w:t>nhiều</w:t>
+                                  </w:r>
+                                  <w:proofErr w:type="spellEnd"/>
+                                  <w:r>
+                                    <w:t xml:space="preserve"> </w:t>
+                                  </w:r>
+                                  <w:proofErr w:type="spellStart"/>
+                                  <w:r>
+                                    <w:t>tài</w:t>
+                                  </w:r>
+                                  <w:proofErr w:type="spellEnd"/>
+                                  <w:r>
+                                    <w:t xml:space="preserve"> </w:t>
+                                  </w:r>
+                                  <w:proofErr w:type="spellStart"/>
+                                  <w:r>
+                                    <w:t>liệu</w:t>
+                                  </w:r>
+                                  <w:proofErr w:type="spellEnd"/>
+                                  <w:r>
+                                    <w:t xml:space="preserve"> </w:t>
+                                  </w:r>
+                                  <w:proofErr w:type="spellStart"/>
+                                  <w:r>
+                                    <w:t>thì</w:t>
+                                  </w:r>
+                                  <w:proofErr w:type="spellEnd"/>
+                                  <w:r>
+                                    <w:t xml:space="preserve"> </w:t>
+                                  </w:r>
+                                  <w:proofErr w:type="spellStart"/>
+                                  <w:r>
+                                    <w:t>xuống</w:t>
+                                  </w:r>
+                                  <w:proofErr w:type="spellEnd"/>
+                                  <w:r>
+                                    <w:t xml:space="preserve"> </w:t>
+                                  </w:r>
+                                  <w:proofErr w:type="spellStart"/>
+                                  <w:r>
+                                    <w:t>dòng</w:t>
+                                  </w:r>
+                                  <w:proofErr w:type="spellEnd"/>
+                                </w:p>
                               </w:txbxContent>
                             </wps:txbx>
                             <wps:bodyPr rot="0" vert="horz" wrap="square" lIns="91440" tIns="45720" rIns="91440" bIns="45720" anchor="t" anchorCtr="0" upright="1">
@@ -4856,7 +5790,77 @@
                     <v:shape id="Text Box 12" o:spid="_x0000_s1027" type="#_x0000_t202" style="position:absolute;left:0;text-align:left;margin-left:135.45pt;margin-top:3.1pt;width:399.9pt;height:15.55pt;z-index:251662336;visibility:visible;mso-wrap-style:square;mso-width-percent:0;mso-height-percent:0;mso-wrap-distance-left:9pt;mso-wrap-distance-top:0;mso-wrap-distance-right:9pt;mso-wrap-distance-bottom:0;mso-position-horizontal:absolute;mso-position-horizontal-relative:text;mso-position-vertical:absolute;mso-position-vertical-relative:text;mso-width-percent:0;mso-height-percent:0;mso-width-relative:page;mso-height-relative:page;v-text-anchor:top" o:gfxdata="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">
                       <v:textbox>
                         <w:txbxContent>
-                          <w:p/>
+                          <w:p>
+                            <w:proofErr w:type="spellStart"/>
+                            <w:r>
+                              <w:t>Nhập</w:t>
+                            </w:r>
+                            <w:proofErr w:type="spellEnd"/>
+                            <w:r>
+                              <w:t xml:space="preserve"> text (</w:t>
+                            </w:r>
+                            <w:proofErr w:type="spellStart"/>
+                            <w:r>
+                              <w:t>nếu</w:t>
+                            </w:r>
+                            <w:proofErr w:type="spellEnd"/>
+                            <w:r>
+                              <w:t xml:space="preserve"> </w:t>
+                            </w:r>
+                            <w:proofErr w:type="spellStart"/>
+                            <w:r>
+                              <w:t>có</w:t>
+                            </w:r>
+                            <w:proofErr w:type="spellEnd"/>
+                            <w:r>
+                              <w:t xml:space="preserve"> </w:t>
+                            </w:r>
+                            <w:proofErr w:type="spellStart"/>
+                            <w:r>
+                              <w:t>nhiều</w:t>
+                            </w:r>
+                            <w:proofErr w:type="spellEnd"/>
+                            <w:r>
+                              <w:t xml:space="preserve"> </w:t>
+                            </w:r>
+                            <w:proofErr w:type="spellStart"/>
+                            <w:r>
+                              <w:t>tài</w:t>
+                            </w:r>
+                            <w:proofErr w:type="spellEnd"/>
+                            <w:r>
+                              <w:t xml:space="preserve"> </w:t>
+                            </w:r>
+                            <w:proofErr w:type="spellStart"/>
+                            <w:r>
+                              <w:t>liệu</w:t>
+                            </w:r>
+                            <w:proofErr w:type="spellEnd"/>
+                            <w:r>
+                              <w:t xml:space="preserve"> </w:t>
+                            </w:r>
+                            <w:proofErr w:type="spellStart"/>
+                            <w:r>
+                              <w:t>thì</w:t>
+                            </w:r>
+                            <w:proofErr w:type="spellEnd"/>
+                            <w:r>
+                              <w:t xml:space="preserve"> </w:t>
+                            </w:r>
+                            <w:proofErr w:type="spellStart"/>
+                            <w:r>
+                              <w:t>xuống</w:t>
+                            </w:r>
+                            <w:proofErr w:type="spellEnd"/>
+                            <w:r>
+                              <w:t xml:space="preserve"> </w:t>
+                            </w:r>
+                            <w:proofErr w:type="spellStart"/>
+                            <w:r>
+                              <w:t>dòng</w:t>
+                            </w:r>
+                            <w:proofErr w:type="spellEnd"/>
+                          </w:p>
                         </w:txbxContent>
                       </v:textbox>
                     </v:shape>
@@ -5373,6 +6377,7 @@
                       <w:szCs w:val="24"/>
                       <w:lang w:bidi="lo-LA"/>
                     </w:rPr>
+                    <w:lastRenderedPageBreak/>
                     <w:t>Important:</w:t>
                   </w:r>
                   <w:r>
@@ -5431,6 +6436,2360 @@
         </w:rPr>
       </w:pPr>
     </w:p>
+    <w:tbl>
+      <w:tblPr>
+        <w:tblW w:w="8180" w:type="dxa"/>
+        <w:tblInd w:w="-10" w:type="dxa"/>
+        <w:tblLook w:val="04A0" w:firstRow="1" w:lastRow="0" w:firstColumn="1" w:lastColumn="0" w:noHBand="0" w:noVBand="1"/>
+      </w:tblPr>
+      <w:tblGrid>
+        <w:gridCol w:w="580"/>
+        <w:gridCol w:w="4640"/>
+        <w:gridCol w:w="1406"/>
+        <w:gridCol w:w="1554"/>
+      </w:tblGrid>
+      <w:tr>
+        <w:trPr>
+          <w:trHeight w:val="300"/>
+        </w:trPr>
+        <w:tc>
+          <w:tcPr>
+            <w:tcW w:w="580" w:type="dxa"/>
+            <w:vMerge w:val="restart"/>
+            <w:tcBorders>
+              <w:top w:val="single" w:sz="8" w:space="0" w:color="000000"/>
+              <w:left w:val="single" w:sz="8" w:space="0" w:color="000000"/>
+              <w:bottom w:val="single" w:sz="8" w:space="0" w:color="000000"/>
+              <w:right w:val="single" w:sz="8" w:space="0" w:color="000000"/>
+            </w:tcBorders>
+            <w:shd w:val="clear" w:color="auto" w:fill="auto"/>
+            <w:vAlign w:val="center"/>
+            <w:hideMark/>
+          </w:tcPr>
+          <w:p>
+            <w:pPr>
+              <w:spacing w:after="0" w:line="240" w:lineRule="auto"/>
+              <w:jc w:val="center"/>
+              <w:rPr>
+                <w:rFonts w:ascii="Calibri" w:eastAsia="Times New Roman" w:hAnsi="Calibri" w:cs="Times New Roman"/>
+                <w:color w:val="000000"/>
+              </w:rPr>
+            </w:pPr>
+          </w:p>
+        </w:tc>
+        <w:tc>
+          <w:tcPr>
+            <w:tcW w:w="4640" w:type="dxa"/>
+            <w:tcBorders>
+              <w:top w:val="single" w:sz="8" w:space="0" w:color="000000"/>
+              <w:left w:val="nil"/>
+              <w:bottom w:val="nil"/>
+              <w:right w:val="single" w:sz="8" w:space="0" w:color="000000"/>
+            </w:tcBorders>
+            <w:shd w:val="clear" w:color="auto" w:fill="auto"/>
+            <w:vAlign w:val="center"/>
+            <w:hideMark/>
+          </w:tcPr>
+          <w:p>
+            <w:pPr>
+              <w:spacing w:after="0" w:line="240" w:lineRule="auto"/>
+              <w:jc w:val="center"/>
+              <w:rPr>
+                <w:rFonts w:ascii="Calibri" w:eastAsia="Times New Roman" w:hAnsi="Calibri" w:cs="Times New Roman"/>
+                <w:color w:val="000000"/>
+              </w:rPr>
+            </w:pPr>
+          </w:p>
+        </w:tc>
+        <w:tc>
+          <w:tcPr>
+            <w:tcW w:w="1406" w:type="dxa"/>
+            <w:vMerge w:val="restart"/>
+            <w:tcBorders>
+              <w:top w:val="single" w:sz="8" w:space="0" w:color="000000"/>
+              <w:left w:val="single" w:sz="8" w:space="0" w:color="000000"/>
+              <w:bottom w:val="single" w:sz="8" w:space="0" w:color="000000"/>
+              <w:right w:val="single" w:sz="8" w:space="0" w:color="000000"/>
+            </w:tcBorders>
+            <w:shd w:val="clear" w:color="auto" w:fill="auto"/>
+            <w:vAlign w:val="center"/>
+            <w:hideMark/>
+          </w:tcPr>
+          <w:p>
+            <w:pPr>
+              <w:spacing w:after="0" w:line="240" w:lineRule="auto"/>
+              <w:jc w:val="center"/>
+              <w:rPr>
+                <w:rFonts w:ascii="Calibri" w:eastAsia="Times New Roman" w:hAnsi="Calibri" w:cs="Times New Roman"/>
+                <w:b/>
+                <w:bCs/>
+                <w:color w:val="000000"/>
+              </w:rPr>
+            </w:pPr>
+            <w:r>
+              <w:rPr>
+                <w:rFonts w:ascii="Calibri" w:eastAsia="Times New Roman" w:hAnsi="Calibri" w:cs="Times New Roman"/>
+                <w:b/>
+                <w:bCs/>
+                <w:color w:val="000000"/>
+              </w:rPr>
+              <w:t>Local Fees</w:t>
+            </w:r>
+            <w:r>
+              <w:rPr>
+                <w:rFonts w:ascii="Calibri" w:eastAsia="Times New Roman" w:hAnsi="Calibri" w:cs="Times New Roman"/>
+                <w:b/>
+                <w:bCs/>
+                <w:color w:val="000000"/>
+              </w:rPr>
+              <w:t xml:space="preserve"> </w:t>
+            </w:r>
+            <w:r>
+              <w:rPr>
+                <w:rFonts w:ascii="Calibri" w:eastAsia="Times New Roman" w:hAnsi="Calibri" w:cs="Times New Roman"/>
+                <w:color w:val="000000"/>
+              </w:rPr>
+              <w:t>US$</w:t>
+            </w:r>
+          </w:p>
+        </w:tc>
+        <w:tc>
+          <w:tcPr>
+            <w:tcW w:w="1554" w:type="dxa"/>
+            <w:vMerge w:val="restart"/>
+            <w:tcBorders>
+              <w:top w:val="single" w:sz="8" w:space="0" w:color="000000"/>
+              <w:left w:val="single" w:sz="8" w:space="0" w:color="000000"/>
+              <w:bottom w:val="single" w:sz="8" w:space="0" w:color="000000"/>
+              <w:right w:val="single" w:sz="8" w:space="0" w:color="000000"/>
+            </w:tcBorders>
+            <w:shd w:val="clear" w:color="auto" w:fill="auto"/>
+            <w:vAlign w:val="center"/>
+            <w:hideMark/>
+          </w:tcPr>
+          <w:p>
+            <w:pPr>
+              <w:spacing w:after="0" w:line="240" w:lineRule="auto"/>
+              <w:jc w:val="center"/>
+              <w:rPr>
+                <w:rFonts w:ascii="Calibri" w:eastAsia="Times New Roman" w:hAnsi="Calibri" w:cs="Times New Roman"/>
+                <w:b/>
+                <w:bCs/>
+                <w:color w:val="000000"/>
+              </w:rPr>
+            </w:pPr>
+            <w:r>
+              <w:rPr>
+                <w:rFonts w:ascii="Calibri" w:eastAsia="Times New Roman" w:hAnsi="Calibri" w:cs="Times New Roman"/>
+                <w:b/>
+                <w:bCs/>
+                <w:color w:val="000000"/>
+              </w:rPr>
+              <w:t>Agency Fees</w:t>
+            </w:r>
+          </w:p>
+          <w:p>
+            <w:pPr>
+              <w:spacing w:after="0" w:line="240" w:lineRule="auto"/>
+              <w:jc w:val="center"/>
+              <w:rPr>
+                <w:rFonts w:ascii="Calibri" w:eastAsia="Times New Roman" w:hAnsi="Calibri" w:cs="Times New Roman"/>
+                <w:b/>
+                <w:bCs/>
+                <w:color w:val="000000"/>
+              </w:rPr>
+            </w:pPr>
+            <w:r>
+              <w:rPr>
+                <w:rFonts w:ascii="Calibri" w:eastAsia="Times New Roman" w:hAnsi="Calibri" w:cs="Times New Roman"/>
+                <w:color w:val="000000"/>
+              </w:rPr>
+              <w:t>US$</w:t>
+            </w:r>
+          </w:p>
+        </w:tc>
+      </w:tr>
+      <w:tr>
+        <w:trPr>
+          <w:trHeight w:val="295"/>
+        </w:trPr>
+        <w:tc>
+          <w:tcPr>
+            <w:tcW w:w="580" w:type="dxa"/>
+            <w:vMerge/>
+            <w:tcBorders>
+              <w:top w:val="single" w:sz="8" w:space="0" w:color="000000"/>
+              <w:left w:val="single" w:sz="8" w:space="0" w:color="000000"/>
+              <w:bottom w:val="single" w:sz="8" w:space="0" w:color="000000"/>
+              <w:right w:val="single" w:sz="8" w:space="0" w:color="000000"/>
+            </w:tcBorders>
+            <w:vAlign w:val="center"/>
+            <w:hideMark/>
+          </w:tcPr>
+          <w:p>
+            <w:pPr>
+              <w:spacing w:after="0" w:line="240" w:lineRule="auto"/>
+              <w:rPr>
+                <w:rFonts w:ascii="Calibri" w:eastAsia="Times New Roman" w:hAnsi="Calibri" w:cs="Times New Roman"/>
+                <w:color w:val="000000"/>
+              </w:rPr>
+            </w:pPr>
+          </w:p>
+        </w:tc>
+        <w:tc>
+          <w:tcPr>
+            <w:tcW w:w="4640" w:type="dxa"/>
+            <w:tcBorders>
+              <w:top w:val="nil"/>
+              <w:left w:val="nil"/>
+              <w:bottom w:val="single" w:sz="8" w:space="0" w:color="000000"/>
+              <w:right w:val="single" w:sz="8" w:space="0" w:color="000000"/>
+            </w:tcBorders>
+            <w:shd w:val="clear" w:color="auto" w:fill="auto"/>
+            <w:vAlign w:val="center"/>
+            <w:hideMark/>
+          </w:tcPr>
+          <w:p>
+            <w:pPr>
+              <w:spacing w:after="0" w:line="240" w:lineRule="auto"/>
+              <w:jc w:val="center"/>
+              <w:rPr>
+                <w:rFonts w:ascii="Calibri" w:eastAsia="Times New Roman" w:hAnsi="Calibri" w:cs="Times New Roman"/>
+                <w:b/>
+                <w:bCs/>
+                <w:color w:val="000000"/>
+              </w:rPr>
+            </w:pPr>
+            <w:r>
+              <w:rPr>
+                <w:rFonts w:ascii="Calibri" w:eastAsia="Times New Roman" w:hAnsi="Calibri" w:cs="Times New Roman"/>
+                <w:b/>
+                <w:bCs/>
+                <w:color w:val="000000"/>
+              </w:rPr>
+              <w:t>TRADEMARK (LAOS)</w:t>
+            </w:r>
+          </w:p>
+        </w:tc>
+        <w:tc>
+          <w:tcPr>
+            <w:tcW w:w="1406" w:type="dxa"/>
+            <w:vMerge/>
+            <w:tcBorders>
+              <w:top w:val="single" w:sz="8" w:space="0" w:color="000000"/>
+              <w:left w:val="single" w:sz="8" w:space="0" w:color="000000"/>
+              <w:bottom w:val="single" w:sz="8" w:space="0" w:color="000000"/>
+              <w:right w:val="single" w:sz="8" w:space="0" w:color="000000"/>
+            </w:tcBorders>
+            <w:vAlign w:val="center"/>
+            <w:hideMark/>
+          </w:tcPr>
+          <w:p>
+            <w:pPr>
+              <w:spacing w:after="0" w:line="240" w:lineRule="auto"/>
+              <w:rPr>
+                <w:rFonts w:ascii="Calibri" w:eastAsia="Times New Roman" w:hAnsi="Calibri" w:cs="Times New Roman"/>
+                <w:b/>
+                <w:bCs/>
+                <w:color w:val="000000"/>
+              </w:rPr>
+            </w:pPr>
+          </w:p>
+        </w:tc>
+        <w:tc>
+          <w:tcPr>
+            <w:tcW w:w="1554" w:type="dxa"/>
+            <w:vMerge/>
+            <w:tcBorders>
+              <w:top w:val="single" w:sz="8" w:space="0" w:color="000000"/>
+              <w:left w:val="single" w:sz="8" w:space="0" w:color="000000"/>
+              <w:bottom w:val="single" w:sz="8" w:space="0" w:color="000000"/>
+              <w:right w:val="single" w:sz="8" w:space="0" w:color="000000"/>
+            </w:tcBorders>
+            <w:vAlign w:val="center"/>
+            <w:hideMark/>
+          </w:tcPr>
+          <w:p>
+            <w:pPr>
+              <w:spacing w:after="0" w:line="240" w:lineRule="auto"/>
+              <w:rPr>
+                <w:rFonts w:ascii="Calibri" w:eastAsia="Times New Roman" w:hAnsi="Calibri" w:cs="Times New Roman"/>
+                <w:b/>
+                <w:bCs/>
+                <w:color w:val="000000"/>
+              </w:rPr>
+            </w:pPr>
+          </w:p>
+        </w:tc>
+      </w:tr>
+      <w:tr>
+        <w:trPr>
+          <w:trHeight w:val="315"/>
+        </w:trPr>
+        <w:tc>
+          <w:tcPr>
+            <w:tcW w:w="580" w:type="dxa"/>
+            <w:tcBorders>
+              <w:top w:val="nil"/>
+              <w:left w:val="single" w:sz="8" w:space="0" w:color="000000"/>
+              <w:bottom w:val="single" w:sz="8" w:space="0" w:color="000000"/>
+              <w:right w:val="single" w:sz="8" w:space="0" w:color="000000"/>
+            </w:tcBorders>
+            <w:shd w:val="clear" w:color="auto" w:fill="auto"/>
+            <w:vAlign w:val="center"/>
+            <w:hideMark/>
+          </w:tcPr>
+          <w:p>
+            <w:pPr>
+              <w:spacing w:after="0" w:line="240" w:lineRule="auto"/>
+              <w:jc w:val="center"/>
+              <w:rPr>
+                <w:rFonts w:ascii="Calibri" w:eastAsia="Times New Roman" w:hAnsi="Calibri" w:cs="Times New Roman"/>
+                <w:color w:val="000000"/>
+                <w:highlight w:val="yellow"/>
+              </w:rPr>
+            </w:pPr>
+            <w:r>
+              <w:rPr>
+                <w:rFonts w:ascii="Calibri" w:eastAsia="Times New Roman" w:hAnsi="Calibri" w:cs="Times New Roman"/>
+                <w:color w:val="000000"/>
+                <w:highlight w:val="yellow"/>
+              </w:rPr>
+              <w:t>1</w:t>
+            </w:r>
+          </w:p>
+        </w:tc>
+        <w:tc>
+          <w:tcPr>
+            <w:tcW w:w="4640" w:type="dxa"/>
+            <w:tcBorders>
+              <w:top w:val="nil"/>
+              <w:left w:val="nil"/>
+              <w:bottom w:val="single" w:sz="8" w:space="0" w:color="000000"/>
+              <w:right w:val="single" w:sz="8" w:space="0" w:color="000000"/>
+            </w:tcBorders>
+            <w:shd w:val="clear" w:color="auto" w:fill="auto"/>
+            <w:vAlign w:val="center"/>
+            <w:hideMark/>
+          </w:tcPr>
+          <w:p>
+            <w:pPr>
+              <w:spacing w:after="0" w:line="240" w:lineRule="auto"/>
+              <w:rPr>
+                <w:rFonts w:ascii="Calibri" w:eastAsia="Times New Roman" w:hAnsi="Calibri" w:cs="Times New Roman"/>
+                <w:color w:val="000000"/>
+                <w:highlight w:val="yellow"/>
+              </w:rPr>
+            </w:pPr>
+            <w:r>
+              <w:rPr>
+                <w:rFonts w:ascii="Calibri" w:eastAsia="Times New Roman" w:hAnsi="Calibri" w:cs="Times New Roman"/>
+                <w:color w:val="000000"/>
+                <w:highlight w:val="yellow"/>
+              </w:rPr>
+              <w:t xml:space="preserve">Acquiring registration for a mark per class / </w:t>
+            </w:r>
+            <w:proofErr w:type="spellStart"/>
+            <w:r>
+              <w:rPr>
+                <w:rFonts w:ascii="Calibri" w:eastAsia="Times New Roman" w:hAnsi="Calibri" w:cs="Times New Roman"/>
+                <w:color w:val="000000"/>
+                <w:highlight w:val="yellow"/>
+              </w:rPr>
+              <w:t>Phí</w:t>
+            </w:r>
+            <w:proofErr w:type="spellEnd"/>
+            <w:r>
+              <w:rPr>
+                <w:rFonts w:ascii="Calibri" w:eastAsia="Times New Roman" w:hAnsi="Calibri" w:cs="Times New Roman"/>
+                <w:color w:val="000000"/>
+                <w:highlight w:val="yellow"/>
+              </w:rPr>
+              <w:t xml:space="preserve"> </w:t>
+            </w:r>
+            <w:proofErr w:type="spellStart"/>
+            <w:r>
+              <w:rPr>
+                <w:rFonts w:ascii="Calibri" w:eastAsia="Times New Roman" w:hAnsi="Calibri" w:cs="Times New Roman"/>
+                <w:color w:val="000000"/>
+                <w:highlight w:val="yellow"/>
+              </w:rPr>
+              <w:t>nộp</w:t>
+            </w:r>
+            <w:proofErr w:type="spellEnd"/>
+            <w:r>
+              <w:rPr>
+                <w:rFonts w:ascii="Calibri" w:eastAsia="Times New Roman" w:hAnsi="Calibri" w:cs="Times New Roman"/>
+                <w:color w:val="000000"/>
+                <w:highlight w:val="yellow"/>
+              </w:rPr>
+              <w:t xml:space="preserve"> </w:t>
+            </w:r>
+            <w:proofErr w:type="spellStart"/>
+            <w:r>
+              <w:rPr>
+                <w:rFonts w:ascii="Calibri" w:eastAsia="Times New Roman" w:hAnsi="Calibri" w:cs="Times New Roman"/>
+                <w:color w:val="000000"/>
+                <w:highlight w:val="yellow"/>
+              </w:rPr>
+              <w:t>đơn</w:t>
+            </w:r>
+            <w:proofErr w:type="spellEnd"/>
+            <w:r>
+              <w:rPr>
+                <w:rFonts w:ascii="Calibri" w:eastAsia="Times New Roman" w:hAnsi="Calibri" w:cs="Times New Roman"/>
+                <w:color w:val="000000"/>
+                <w:highlight w:val="yellow"/>
+              </w:rPr>
+              <w:t xml:space="preserve"> </w:t>
+            </w:r>
+            <w:proofErr w:type="spellStart"/>
+            <w:r>
+              <w:rPr>
+                <w:rFonts w:ascii="Calibri" w:eastAsia="Times New Roman" w:hAnsi="Calibri" w:cs="Times New Roman"/>
+                <w:color w:val="000000"/>
+                <w:highlight w:val="yellow"/>
+              </w:rPr>
+              <w:t>theo</w:t>
+            </w:r>
+            <w:proofErr w:type="spellEnd"/>
+            <w:r>
+              <w:rPr>
+                <w:rFonts w:ascii="Calibri" w:eastAsia="Times New Roman" w:hAnsi="Calibri" w:cs="Times New Roman"/>
+                <w:color w:val="000000"/>
+                <w:highlight w:val="yellow"/>
+              </w:rPr>
+              <w:t xml:space="preserve"> </w:t>
+            </w:r>
+            <w:proofErr w:type="spellStart"/>
+            <w:r>
+              <w:rPr>
+                <w:rFonts w:ascii="Calibri" w:eastAsia="Times New Roman" w:hAnsi="Calibri" w:cs="Times New Roman"/>
+                <w:color w:val="000000"/>
+                <w:highlight w:val="yellow"/>
+              </w:rPr>
+              <w:t>nhóm</w:t>
+            </w:r>
+            <w:proofErr w:type="spellEnd"/>
+          </w:p>
+          <w:p>
+            <w:pPr>
+              <w:spacing w:after="0" w:line="240" w:lineRule="auto"/>
+              <w:rPr>
+                <w:rFonts w:ascii="Calibri" w:eastAsia="Times New Roman" w:hAnsi="Calibri" w:cs="Times New Roman"/>
+                <w:color w:val="000000"/>
+                <w:highlight w:val="yellow"/>
+              </w:rPr>
+            </w:pPr>
+            <w:r>
+              <w:rPr>
+                <w:rFonts w:ascii="Calibri" w:eastAsia="Times New Roman" w:hAnsi="Calibri" w:cs="Times New Roman"/>
+                <w:color w:val="000000"/>
+                <w:highlight w:val="yellow"/>
+              </w:rPr>
+              <w:t xml:space="preserve">Dung </w:t>
+            </w:r>
+            <w:proofErr w:type="spellStart"/>
+            <w:r>
+              <w:rPr>
+                <w:rFonts w:ascii="Calibri" w:eastAsia="Times New Roman" w:hAnsi="Calibri" w:cs="Times New Roman"/>
+                <w:color w:val="000000"/>
+                <w:highlight w:val="yellow"/>
+              </w:rPr>
+              <w:t>cho</w:t>
+            </w:r>
+            <w:proofErr w:type="spellEnd"/>
+            <w:r>
+              <w:rPr>
+                <w:rFonts w:ascii="Calibri" w:eastAsia="Times New Roman" w:hAnsi="Calibri" w:cs="Times New Roman"/>
+                <w:color w:val="000000"/>
+                <w:highlight w:val="yellow"/>
+              </w:rPr>
+              <w:t xml:space="preserve"> tm</w:t>
+            </w:r>
+          </w:p>
+        </w:tc>
+        <w:tc>
+          <w:tcPr>
+            <w:tcW w:w="1406" w:type="dxa"/>
+            <w:tcBorders>
+              <w:top w:val="nil"/>
+              <w:left w:val="nil"/>
+              <w:bottom w:val="single" w:sz="8" w:space="0" w:color="000000"/>
+              <w:right w:val="single" w:sz="8" w:space="0" w:color="000000"/>
+            </w:tcBorders>
+            <w:shd w:val="clear" w:color="auto" w:fill="auto"/>
+            <w:vAlign w:val="center"/>
+            <w:hideMark/>
+          </w:tcPr>
+          <w:p>
+            <w:pPr>
+              <w:spacing w:after="0" w:line="240" w:lineRule="auto"/>
+              <w:jc w:val="right"/>
+              <w:rPr>
+                <w:rFonts w:ascii="Calibri" w:eastAsia="Times New Roman" w:hAnsi="Calibri" w:cs="Times New Roman"/>
+                <w:color w:val="000000"/>
+                <w:highlight w:val="yellow"/>
+              </w:rPr>
+            </w:pPr>
+            <w:r>
+              <w:rPr>
+                <w:rFonts w:ascii="Calibri" w:eastAsia="Times New Roman" w:hAnsi="Calibri" w:cs="Times New Roman"/>
+                <w:color w:val="000000"/>
+                <w:highlight w:val="yellow"/>
+              </w:rPr>
+              <w:t>187</w:t>
+            </w:r>
+          </w:p>
+        </w:tc>
+        <w:tc>
+          <w:tcPr>
+            <w:tcW w:w="1554" w:type="dxa"/>
+            <w:tcBorders>
+              <w:top w:val="nil"/>
+              <w:left w:val="nil"/>
+              <w:bottom w:val="single" w:sz="8" w:space="0" w:color="000000"/>
+              <w:right w:val="single" w:sz="8" w:space="0" w:color="000000"/>
+            </w:tcBorders>
+            <w:shd w:val="clear" w:color="auto" w:fill="auto"/>
+            <w:vAlign w:val="center"/>
+            <w:hideMark/>
+          </w:tcPr>
+          <w:p>
+            <w:pPr>
+              <w:spacing w:after="0" w:line="240" w:lineRule="auto"/>
+              <w:jc w:val="right"/>
+              <w:rPr>
+                <w:rFonts w:ascii="Calibri" w:eastAsia="Times New Roman" w:hAnsi="Calibri" w:cs="Times New Roman"/>
+                <w:color w:val="000000"/>
+              </w:rPr>
+            </w:pPr>
+            <w:r>
+              <w:rPr>
+                <w:rFonts w:ascii="Calibri" w:eastAsia="Times New Roman" w:hAnsi="Calibri" w:cs="Times New Roman"/>
+                <w:color w:val="000000"/>
+                <w:highlight w:val="yellow"/>
+              </w:rPr>
+              <w:t>100</w:t>
+            </w:r>
+          </w:p>
+        </w:tc>
+      </w:tr>
+      <w:tr>
+        <w:trPr>
+          <w:trHeight w:val="315"/>
+        </w:trPr>
+        <w:tc>
+          <w:tcPr>
+            <w:tcW w:w="580" w:type="dxa"/>
+            <w:tcBorders>
+              <w:top w:val="nil"/>
+              <w:left w:val="single" w:sz="8" w:space="0" w:color="000000"/>
+              <w:bottom w:val="single" w:sz="8" w:space="0" w:color="000000"/>
+              <w:right w:val="single" w:sz="8" w:space="0" w:color="000000"/>
+            </w:tcBorders>
+            <w:shd w:val="clear" w:color="auto" w:fill="auto"/>
+            <w:vAlign w:val="center"/>
+            <w:hideMark/>
+          </w:tcPr>
+          <w:p>
+            <w:pPr>
+              <w:spacing w:after="0" w:line="240" w:lineRule="auto"/>
+              <w:jc w:val="center"/>
+              <w:rPr>
+                <w:rFonts w:ascii="Calibri" w:eastAsia="Times New Roman" w:hAnsi="Calibri" w:cs="Times New Roman"/>
+                <w:color w:val="000000"/>
+              </w:rPr>
+            </w:pPr>
+            <w:r>
+              <w:rPr>
+                <w:rFonts w:ascii="Calibri" w:eastAsia="Times New Roman" w:hAnsi="Calibri" w:cs="Times New Roman"/>
+                <w:color w:val="000000"/>
+              </w:rPr>
+              <w:t>2</w:t>
+            </w:r>
+          </w:p>
+        </w:tc>
+        <w:tc>
+          <w:tcPr>
+            <w:tcW w:w="4640" w:type="dxa"/>
+            <w:tcBorders>
+              <w:top w:val="nil"/>
+              <w:left w:val="nil"/>
+              <w:bottom w:val="single" w:sz="8" w:space="0" w:color="000000"/>
+              <w:right w:val="single" w:sz="8" w:space="0" w:color="000000"/>
+            </w:tcBorders>
+            <w:shd w:val="clear" w:color="auto" w:fill="auto"/>
+            <w:vAlign w:val="center"/>
+            <w:hideMark/>
+          </w:tcPr>
+          <w:p>
+            <w:pPr>
+              <w:spacing w:after="0" w:line="240" w:lineRule="auto"/>
+              <w:rPr>
+                <w:rFonts w:ascii="Calibri" w:eastAsia="Times New Roman" w:hAnsi="Calibri" w:cs="Times New Roman"/>
+                <w:color w:val="000000"/>
+              </w:rPr>
+            </w:pPr>
+            <w:r>
+              <w:rPr>
+                <w:rFonts w:ascii="Calibri" w:eastAsia="Times New Roman" w:hAnsi="Calibri" w:cs="Times New Roman"/>
+                <w:color w:val="000000"/>
+              </w:rPr>
+              <w:t>Renewal</w:t>
+            </w:r>
+            <w:r>
+              <w:rPr>
+                <w:rFonts w:ascii="Calibri" w:eastAsia="Times New Roman" w:hAnsi="Calibri" w:cs="Times New Roman"/>
+                <w:color w:val="000000"/>
+              </w:rPr>
+              <w:t>/</w:t>
+            </w:r>
+            <w:proofErr w:type="spellStart"/>
+            <w:r>
+              <w:rPr>
+                <w:rFonts w:ascii="Calibri" w:eastAsia="Times New Roman" w:hAnsi="Calibri" w:cs="Times New Roman"/>
+                <w:color w:val="000000"/>
+              </w:rPr>
+              <w:t>Phí</w:t>
+            </w:r>
+            <w:proofErr w:type="spellEnd"/>
+            <w:r>
+              <w:rPr>
+                <w:rFonts w:ascii="Calibri" w:eastAsia="Times New Roman" w:hAnsi="Calibri" w:cs="Times New Roman"/>
+                <w:color w:val="000000"/>
+              </w:rPr>
+              <w:t xml:space="preserve"> </w:t>
+            </w:r>
+            <w:proofErr w:type="spellStart"/>
+            <w:r>
+              <w:rPr>
+                <w:rFonts w:ascii="Calibri" w:eastAsia="Times New Roman" w:hAnsi="Calibri" w:cs="Times New Roman"/>
+                <w:color w:val="000000"/>
+              </w:rPr>
+              <w:t>gian</w:t>
+            </w:r>
+            <w:proofErr w:type="spellEnd"/>
+            <w:r>
+              <w:rPr>
+                <w:rFonts w:ascii="Calibri" w:eastAsia="Times New Roman" w:hAnsi="Calibri" w:cs="Times New Roman"/>
+                <w:color w:val="000000"/>
+              </w:rPr>
+              <w:t xml:space="preserve"> </w:t>
+            </w:r>
+            <w:proofErr w:type="spellStart"/>
+            <w:r>
+              <w:rPr>
+                <w:rFonts w:ascii="Calibri" w:eastAsia="Times New Roman" w:hAnsi="Calibri" w:cs="Times New Roman"/>
+                <w:color w:val="000000"/>
+              </w:rPr>
+              <w:t>hạn</w:t>
+            </w:r>
+            <w:proofErr w:type="spellEnd"/>
+            <w:r>
+              <w:rPr>
+                <w:rFonts w:ascii="Calibri" w:eastAsia="Times New Roman" w:hAnsi="Calibri" w:cs="Times New Roman"/>
+                <w:color w:val="000000"/>
+              </w:rPr>
+              <w:t xml:space="preserve"> (Cho </w:t>
+            </w:r>
+            <w:proofErr w:type="spellStart"/>
+            <w:r>
+              <w:rPr>
+                <w:rFonts w:ascii="Calibri" w:eastAsia="Times New Roman" w:hAnsi="Calibri" w:cs="Times New Roman"/>
+                <w:color w:val="000000"/>
+              </w:rPr>
+              <w:t>đơn</w:t>
+            </w:r>
+            <w:proofErr w:type="spellEnd"/>
+            <w:r>
+              <w:rPr>
+                <w:rFonts w:ascii="Calibri" w:eastAsia="Times New Roman" w:hAnsi="Calibri" w:cs="Times New Roman"/>
+                <w:color w:val="000000"/>
+              </w:rPr>
+              <w:t xml:space="preserve"> </w:t>
+            </w:r>
+            <w:proofErr w:type="spellStart"/>
+            <w:r>
+              <w:rPr>
+                <w:rFonts w:ascii="Calibri" w:eastAsia="Times New Roman" w:hAnsi="Calibri" w:cs="Times New Roman"/>
+                <w:color w:val="000000"/>
+              </w:rPr>
+              <w:t>gia</w:t>
+            </w:r>
+            <w:proofErr w:type="spellEnd"/>
+            <w:r>
+              <w:rPr>
+                <w:rFonts w:ascii="Calibri" w:eastAsia="Times New Roman" w:hAnsi="Calibri" w:cs="Times New Roman"/>
+                <w:color w:val="000000"/>
+              </w:rPr>
+              <w:t xml:space="preserve"> </w:t>
+            </w:r>
+            <w:proofErr w:type="spellStart"/>
+            <w:r>
+              <w:rPr>
+                <w:rFonts w:ascii="Calibri" w:eastAsia="Times New Roman" w:hAnsi="Calibri" w:cs="Times New Roman"/>
+                <w:color w:val="000000"/>
+              </w:rPr>
+              <w:t>hạn</w:t>
+            </w:r>
+            <w:proofErr w:type="spellEnd"/>
+            <w:r>
+              <w:rPr>
+                <w:rFonts w:ascii="Calibri" w:eastAsia="Times New Roman" w:hAnsi="Calibri" w:cs="Times New Roman"/>
+                <w:color w:val="000000"/>
+              </w:rPr>
+              <w:t>)</w:t>
+            </w:r>
+          </w:p>
+        </w:tc>
+        <w:tc>
+          <w:tcPr>
+            <w:tcW w:w="1406" w:type="dxa"/>
+            <w:tcBorders>
+              <w:top w:val="nil"/>
+              <w:left w:val="nil"/>
+              <w:bottom w:val="single" w:sz="8" w:space="0" w:color="000000"/>
+              <w:right w:val="single" w:sz="8" w:space="0" w:color="000000"/>
+            </w:tcBorders>
+            <w:shd w:val="clear" w:color="auto" w:fill="auto"/>
+            <w:vAlign w:val="center"/>
+            <w:hideMark/>
+          </w:tcPr>
+          <w:p>
+            <w:pPr>
+              <w:spacing w:after="0" w:line="240" w:lineRule="auto"/>
+              <w:jc w:val="right"/>
+              <w:rPr>
+                <w:rFonts w:ascii="Calibri" w:eastAsia="Times New Roman" w:hAnsi="Calibri" w:cs="Times New Roman"/>
+                <w:color w:val="000000"/>
+              </w:rPr>
+            </w:pPr>
+            <w:r>
+              <w:rPr>
+                <w:rFonts w:ascii="Calibri" w:eastAsia="Times New Roman" w:hAnsi="Calibri" w:cs="Times New Roman"/>
+                <w:color w:val="000000"/>
+              </w:rPr>
+              <w:t>187</w:t>
+            </w:r>
+          </w:p>
+        </w:tc>
+        <w:tc>
+          <w:tcPr>
+            <w:tcW w:w="1554" w:type="dxa"/>
+            <w:tcBorders>
+              <w:top w:val="nil"/>
+              <w:left w:val="nil"/>
+              <w:bottom w:val="single" w:sz="8" w:space="0" w:color="000000"/>
+              <w:right w:val="single" w:sz="8" w:space="0" w:color="000000"/>
+            </w:tcBorders>
+            <w:shd w:val="clear" w:color="auto" w:fill="auto"/>
+            <w:vAlign w:val="center"/>
+            <w:hideMark/>
+          </w:tcPr>
+          <w:p>
+            <w:pPr>
+              <w:spacing w:after="0" w:line="240" w:lineRule="auto"/>
+              <w:jc w:val="right"/>
+              <w:rPr>
+                <w:rFonts w:ascii="Calibri" w:eastAsia="Times New Roman" w:hAnsi="Calibri" w:cs="Times New Roman"/>
+                <w:color w:val="000000"/>
+              </w:rPr>
+            </w:pPr>
+            <w:r>
+              <w:rPr>
+                <w:rFonts w:ascii="Calibri" w:eastAsia="Times New Roman" w:hAnsi="Calibri" w:cs="Times New Roman"/>
+                <w:color w:val="000000"/>
+              </w:rPr>
+              <w:t>100</w:t>
+            </w:r>
+          </w:p>
+        </w:tc>
+      </w:tr>
+      <w:tr>
+        <w:trPr>
+          <w:trHeight w:val="315"/>
+        </w:trPr>
+        <w:tc>
+          <w:tcPr>
+            <w:tcW w:w="580" w:type="dxa"/>
+            <w:tcBorders>
+              <w:top w:val="nil"/>
+              <w:left w:val="single" w:sz="8" w:space="0" w:color="000000"/>
+              <w:bottom w:val="single" w:sz="8" w:space="0" w:color="000000"/>
+              <w:right w:val="single" w:sz="8" w:space="0" w:color="000000"/>
+            </w:tcBorders>
+            <w:shd w:val="clear" w:color="auto" w:fill="auto"/>
+            <w:vAlign w:val="center"/>
+            <w:hideMark/>
+          </w:tcPr>
+          <w:p>
+            <w:pPr>
+              <w:spacing w:after="0" w:line="240" w:lineRule="auto"/>
+              <w:jc w:val="center"/>
+              <w:rPr>
+                <w:rFonts w:ascii="Calibri" w:eastAsia="Times New Roman" w:hAnsi="Calibri" w:cs="Times New Roman"/>
+                <w:color w:val="000000"/>
+              </w:rPr>
+            </w:pPr>
+            <w:r>
+              <w:rPr>
+                <w:rFonts w:ascii="Calibri" w:eastAsia="Times New Roman" w:hAnsi="Calibri" w:cs="Times New Roman"/>
+                <w:color w:val="000000"/>
+              </w:rPr>
+              <w:t>3</w:t>
+            </w:r>
+          </w:p>
+        </w:tc>
+        <w:tc>
+          <w:tcPr>
+            <w:tcW w:w="4640" w:type="dxa"/>
+            <w:tcBorders>
+              <w:top w:val="nil"/>
+              <w:left w:val="nil"/>
+              <w:bottom w:val="single" w:sz="8" w:space="0" w:color="000000"/>
+              <w:right w:val="single" w:sz="8" w:space="0" w:color="000000"/>
+            </w:tcBorders>
+            <w:shd w:val="clear" w:color="auto" w:fill="auto"/>
+            <w:vAlign w:val="center"/>
+            <w:hideMark/>
+          </w:tcPr>
+          <w:p>
+            <w:pPr>
+              <w:spacing w:after="0" w:line="240" w:lineRule="auto"/>
+              <w:rPr>
+                <w:rFonts w:ascii="Calibri" w:eastAsia="Times New Roman" w:hAnsi="Calibri" w:cs="Times New Roman"/>
+                <w:color w:val="000000"/>
+              </w:rPr>
+            </w:pPr>
+            <w:proofErr w:type="spellStart"/>
+            <w:r>
+              <w:rPr>
+                <w:rFonts w:ascii="Calibri" w:eastAsia="Times New Roman" w:hAnsi="Calibri" w:cs="Times New Roman"/>
+                <w:color w:val="000000"/>
+              </w:rPr>
+              <w:t>Recordal</w:t>
+            </w:r>
+            <w:proofErr w:type="spellEnd"/>
+            <w:r>
+              <w:rPr>
+                <w:rFonts w:ascii="Calibri" w:eastAsia="Times New Roman" w:hAnsi="Calibri" w:cs="Times New Roman"/>
+                <w:color w:val="000000"/>
+              </w:rPr>
+              <w:t xml:space="preserve"> of Assignment, License</w:t>
+            </w:r>
+            <w:r>
+              <w:rPr>
+                <w:rFonts w:ascii="Calibri" w:eastAsia="Times New Roman" w:hAnsi="Calibri" w:cs="Times New Roman"/>
+                <w:color w:val="000000"/>
+              </w:rPr>
+              <w:t xml:space="preserve"> (</w:t>
+            </w:r>
+            <w:proofErr w:type="spellStart"/>
+            <w:r>
+              <w:rPr>
+                <w:rFonts w:ascii="Calibri" w:eastAsia="Times New Roman" w:hAnsi="Calibri" w:cs="Times New Roman"/>
+                <w:color w:val="000000"/>
+              </w:rPr>
+              <w:t>Phí</w:t>
+            </w:r>
+            <w:proofErr w:type="spellEnd"/>
+            <w:r>
+              <w:rPr>
+                <w:rFonts w:ascii="Calibri" w:eastAsia="Times New Roman" w:hAnsi="Calibri" w:cs="Times New Roman"/>
+                <w:color w:val="000000"/>
+              </w:rPr>
+              <w:t xml:space="preserve"> </w:t>
+            </w:r>
+            <w:proofErr w:type="spellStart"/>
+            <w:r>
+              <w:rPr>
+                <w:rFonts w:ascii="Calibri" w:eastAsia="Times New Roman" w:hAnsi="Calibri" w:cs="Times New Roman"/>
+                <w:color w:val="000000"/>
+              </w:rPr>
+              <w:t>chuyển</w:t>
+            </w:r>
+            <w:proofErr w:type="spellEnd"/>
+            <w:r>
+              <w:rPr>
+                <w:rFonts w:ascii="Calibri" w:eastAsia="Times New Roman" w:hAnsi="Calibri" w:cs="Times New Roman"/>
+                <w:color w:val="000000"/>
+              </w:rPr>
+              <w:t xml:space="preserve"> </w:t>
+            </w:r>
+            <w:proofErr w:type="spellStart"/>
+            <w:r>
+              <w:rPr>
+                <w:rFonts w:ascii="Calibri" w:eastAsia="Times New Roman" w:hAnsi="Calibri" w:cs="Times New Roman"/>
+                <w:color w:val="000000"/>
+              </w:rPr>
+              <w:t>nhượng</w:t>
+            </w:r>
+            <w:proofErr w:type="spellEnd"/>
+            <w:r>
+              <w:rPr>
+                <w:rFonts w:ascii="Calibri" w:eastAsia="Times New Roman" w:hAnsi="Calibri" w:cs="Times New Roman"/>
+                <w:color w:val="000000"/>
+              </w:rPr>
+              <w:t xml:space="preserve"> </w:t>
+            </w:r>
+            <w:proofErr w:type="spellStart"/>
+            <w:r>
+              <w:rPr>
+                <w:rFonts w:ascii="Calibri" w:eastAsia="Times New Roman" w:hAnsi="Calibri" w:cs="Times New Roman"/>
+                <w:color w:val="000000"/>
+              </w:rPr>
+              <w:t>cho</w:t>
+            </w:r>
+            <w:proofErr w:type="spellEnd"/>
+            <w:r>
+              <w:rPr>
+                <w:rFonts w:ascii="Calibri" w:eastAsia="Times New Roman" w:hAnsi="Calibri" w:cs="Times New Roman"/>
+                <w:color w:val="000000"/>
+              </w:rPr>
+              <w:t xml:space="preserve"> </w:t>
+            </w:r>
+            <w:proofErr w:type="spellStart"/>
+            <w:r>
+              <w:rPr>
+                <w:rFonts w:ascii="Calibri" w:eastAsia="Times New Roman" w:hAnsi="Calibri" w:cs="Times New Roman"/>
+                <w:color w:val="000000"/>
+              </w:rPr>
+              <w:t>Đơn</w:t>
+            </w:r>
+            <w:proofErr w:type="spellEnd"/>
+            <w:r>
+              <w:rPr>
+                <w:rFonts w:ascii="Calibri" w:eastAsia="Times New Roman" w:hAnsi="Calibri" w:cs="Times New Roman"/>
+                <w:color w:val="000000"/>
+              </w:rPr>
+              <w:t xml:space="preserve"> </w:t>
+            </w:r>
+            <w:proofErr w:type="spellStart"/>
+            <w:r>
+              <w:rPr>
+                <w:rFonts w:ascii="Calibri" w:eastAsia="Times New Roman" w:hAnsi="Calibri" w:cs="Times New Roman"/>
+                <w:color w:val="000000"/>
+              </w:rPr>
+              <w:t>chuyển</w:t>
+            </w:r>
+            <w:proofErr w:type="spellEnd"/>
+            <w:r>
+              <w:rPr>
+                <w:rFonts w:ascii="Calibri" w:eastAsia="Times New Roman" w:hAnsi="Calibri" w:cs="Times New Roman"/>
+                <w:color w:val="000000"/>
+              </w:rPr>
+              <w:t xml:space="preserve"> </w:t>
+            </w:r>
+            <w:proofErr w:type="spellStart"/>
+            <w:r>
+              <w:rPr>
+                <w:rFonts w:ascii="Calibri" w:eastAsia="Times New Roman" w:hAnsi="Calibri" w:cs="Times New Roman"/>
+                <w:color w:val="000000"/>
+              </w:rPr>
+              <w:t>nhượng</w:t>
+            </w:r>
+            <w:proofErr w:type="spellEnd"/>
+            <w:r>
+              <w:rPr>
+                <w:rFonts w:ascii="Calibri" w:eastAsia="Times New Roman" w:hAnsi="Calibri" w:cs="Times New Roman"/>
+                <w:color w:val="000000"/>
+              </w:rPr>
+              <w:t>)</w:t>
+            </w:r>
+          </w:p>
+        </w:tc>
+        <w:tc>
+          <w:tcPr>
+            <w:tcW w:w="1406" w:type="dxa"/>
+            <w:tcBorders>
+              <w:top w:val="nil"/>
+              <w:left w:val="nil"/>
+              <w:bottom w:val="single" w:sz="8" w:space="0" w:color="000000"/>
+              <w:right w:val="single" w:sz="8" w:space="0" w:color="000000"/>
+            </w:tcBorders>
+            <w:shd w:val="clear" w:color="auto" w:fill="auto"/>
+            <w:vAlign w:val="center"/>
+            <w:hideMark/>
+          </w:tcPr>
+          <w:p>
+            <w:pPr>
+              <w:spacing w:after="0" w:line="240" w:lineRule="auto"/>
+              <w:jc w:val="right"/>
+              <w:rPr>
+                <w:rFonts w:ascii="Calibri" w:eastAsia="Times New Roman" w:hAnsi="Calibri" w:cs="Times New Roman"/>
+                <w:color w:val="000000"/>
+              </w:rPr>
+            </w:pPr>
+            <w:r>
+              <w:rPr>
+                <w:rFonts w:ascii="Calibri" w:eastAsia="Times New Roman" w:hAnsi="Calibri" w:cs="Times New Roman"/>
+                <w:color w:val="000000"/>
+              </w:rPr>
+              <w:t>92</w:t>
+            </w:r>
+          </w:p>
+        </w:tc>
+        <w:tc>
+          <w:tcPr>
+            <w:tcW w:w="1554" w:type="dxa"/>
+            <w:tcBorders>
+              <w:top w:val="nil"/>
+              <w:left w:val="nil"/>
+              <w:bottom w:val="single" w:sz="8" w:space="0" w:color="000000"/>
+              <w:right w:val="single" w:sz="8" w:space="0" w:color="000000"/>
+            </w:tcBorders>
+            <w:shd w:val="clear" w:color="auto" w:fill="auto"/>
+            <w:vAlign w:val="center"/>
+            <w:hideMark/>
+          </w:tcPr>
+          <w:p>
+            <w:pPr>
+              <w:spacing w:after="0" w:line="240" w:lineRule="auto"/>
+              <w:jc w:val="right"/>
+              <w:rPr>
+                <w:rFonts w:ascii="Calibri" w:eastAsia="Times New Roman" w:hAnsi="Calibri" w:cs="Times New Roman"/>
+                <w:color w:val="000000"/>
+              </w:rPr>
+            </w:pPr>
+            <w:r>
+              <w:rPr>
+                <w:rFonts w:ascii="Calibri" w:eastAsia="Times New Roman" w:hAnsi="Calibri" w:cs="Times New Roman"/>
+                <w:color w:val="000000"/>
+              </w:rPr>
+              <w:t>120</w:t>
+            </w:r>
+          </w:p>
+        </w:tc>
+      </w:tr>
+      <w:tr>
+        <w:trPr>
+          <w:trHeight w:val="315"/>
+        </w:trPr>
+        <w:tc>
+          <w:tcPr>
+            <w:tcW w:w="580" w:type="dxa"/>
+            <w:tcBorders>
+              <w:top w:val="nil"/>
+              <w:left w:val="single" w:sz="8" w:space="0" w:color="000000"/>
+              <w:bottom w:val="single" w:sz="8" w:space="0" w:color="000000"/>
+              <w:right w:val="single" w:sz="8" w:space="0" w:color="000000"/>
+            </w:tcBorders>
+            <w:shd w:val="clear" w:color="auto" w:fill="auto"/>
+            <w:vAlign w:val="center"/>
+            <w:hideMark/>
+          </w:tcPr>
+          <w:p>
+            <w:pPr>
+              <w:spacing w:after="0" w:line="240" w:lineRule="auto"/>
+              <w:jc w:val="center"/>
+              <w:rPr>
+                <w:rFonts w:ascii="Calibri" w:eastAsia="Times New Roman" w:hAnsi="Calibri" w:cs="Times New Roman"/>
+                <w:color w:val="000000"/>
+              </w:rPr>
+            </w:pPr>
+            <w:r>
+              <w:rPr>
+                <w:rFonts w:ascii="Calibri" w:eastAsia="Times New Roman" w:hAnsi="Calibri" w:cs="Times New Roman"/>
+                <w:color w:val="000000"/>
+              </w:rPr>
+              <w:t>4</w:t>
+            </w:r>
+          </w:p>
+        </w:tc>
+        <w:tc>
+          <w:tcPr>
+            <w:tcW w:w="4640" w:type="dxa"/>
+            <w:tcBorders>
+              <w:top w:val="nil"/>
+              <w:left w:val="nil"/>
+              <w:bottom w:val="single" w:sz="8" w:space="0" w:color="000000"/>
+              <w:right w:val="single" w:sz="8" w:space="0" w:color="000000"/>
+            </w:tcBorders>
+            <w:shd w:val="clear" w:color="auto" w:fill="auto"/>
+            <w:vAlign w:val="center"/>
+            <w:hideMark/>
+          </w:tcPr>
+          <w:p>
+            <w:pPr>
+              <w:spacing w:after="0" w:line="240" w:lineRule="auto"/>
+              <w:rPr>
+                <w:rFonts w:ascii="Calibri" w:eastAsia="Times New Roman" w:hAnsi="Calibri" w:cs="Times New Roman"/>
+                <w:color w:val="000000"/>
+              </w:rPr>
+            </w:pPr>
+            <w:proofErr w:type="spellStart"/>
+            <w:r>
+              <w:rPr>
+                <w:rFonts w:ascii="Calibri" w:eastAsia="Times New Roman" w:hAnsi="Calibri" w:cs="Times New Roman"/>
+                <w:color w:val="000000"/>
+              </w:rPr>
+              <w:t>Recordal</w:t>
+            </w:r>
+            <w:proofErr w:type="spellEnd"/>
+            <w:r>
+              <w:rPr>
+                <w:rFonts w:ascii="Calibri" w:eastAsia="Times New Roman" w:hAnsi="Calibri" w:cs="Times New Roman"/>
+                <w:color w:val="000000"/>
+              </w:rPr>
+              <w:t xml:space="preserve"> of change</w:t>
+            </w:r>
+            <w:r>
+              <w:rPr>
+                <w:rFonts w:ascii="Calibri" w:eastAsia="Times New Roman" w:hAnsi="Calibri" w:cs="Times New Roman"/>
+                <w:color w:val="000000"/>
+              </w:rPr>
+              <w:t xml:space="preserve"> (</w:t>
+            </w:r>
+            <w:proofErr w:type="spellStart"/>
+            <w:r>
+              <w:rPr>
+                <w:rFonts w:ascii="Calibri" w:eastAsia="Times New Roman" w:hAnsi="Calibri" w:cs="Times New Roman"/>
+                <w:color w:val="000000"/>
+              </w:rPr>
+              <w:t>Phí</w:t>
+            </w:r>
+            <w:proofErr w:type="spellEnd"/>
+            <w:r>
+              <w:rPr>
+                <w:rFonts w:ascii="Calibri" w:eastAsia="Times New Roman" w:hAnsi="Calibri" w:cs="Times New Roman"/>
+                <w:color w:val="000000"/>
+              </w:rPr>
+              <w:t xml:space="preserve"> </w:t>
+            </w:r>
+            <w:proofErr w:type="spellStart"/>
+            <w:r>
+              <w:rPr>
+                <w:rFonts w:ascii="Calibri" w:eastAsia="Times New Roman" w:hAnsi="Calibri" w:cs="Times New Roman"/>
+                <w:color w:val="000000"/>
+              </w:rPr>
+              <w:t>sửa</w:t>
+            </w:r>
+            <w:proofErr w:type="spellEnd"/>
+            <w:r>
+              <w:rPr>
+                <w:rFonts w:ascii="Calibri" w:eastAsia="Times New Roman" w:hAnsi="Calibri" w:cs="Times New Roman"/>
+                <w:color w:val="000000"/>
+              </w:rPr>
+              <w:t xml:space="preserve"> </w:t>
+            </w:r>
+            <w:proofErr w:type="spellStart"/>
+            <w:r>
+              <w:rPr>
+                <w:rFonts w:ascii="Calibri" w:eastAsia="Times New Roman" w:hAnsi="Calibri" w:cs="Times New Roman"/>
+                <w:color w:val="000000"/>
+              </w:rPr>
+              <w:t>đổi</w:t>
+            </w:r>
+            <w:proofErr w:type="spellEnd"/>
+            <w:r>
+              <w:rPr>
+                <w:rFonts w:ascii="Calibri" w:eastAsia="Times New Roman" w:hAnsi="Calibri" w:cs="Times New Roman"/>
+                <w:color w:val="000000"/>
+              </w:rPr>
+              <w:t xml:space="preserve"> </w:t>
+            </w:r>
+            <w:proofErr w:type="spellStart"/>
+            <w:r>
+              <w:rPr>
+                <w:rFonts w:ascii="Calibri" w:eastAsia="Times New Roman" w:hAnsi="Calibri" w:cs="Times New Roman"/>
+                <w:color w:val="000000"/>
+              </w:rPr>
+              <w:t>cho</w:t>
+            </w:r>
+            <w:proofErr w:type="spellEnd"/>
+            <w:r>
+              <w:rPr>
+                <w:rFonts w:ascii="Calibri" w:eastAsia="Times New Roman" w:hAnsi="Calibri" w:cs="Times New Roman"/>
+                <w:color w:val="000000"/>
+              </w:rPr>
+              <w:t xml:space="preserve"> </w:t>
+            </w:r>
+            <w:proofErr w:type="spellStart"/>
+            <w:r>
+              <w:rPr>
+                <w:rFonts w:ascii="Calibri" w:eastAsia="Times New Roman" w:hAnsi="Calibri" w:cs="Times New Roman"/>
+                <w:color w:val="000000"/>
+              </w:rPr>
+              <w:t>đơn</w:t>
+            </w:r>
+            <w:proofErr w:type="spellEnd"/>
+            <w:r>
+              <w:rPr>
+                <w:rFonts w:ascii="Calibri" w:eastAsia="Times New Roman" w:hAnsi="Calibri" w:cs="Times New Roman"/>
+                <w:color w:val="000000"/>
+              </w:rPr>
+              <w:t xml:space="preserve"> </w:t>
+            </w:r>
+            <w:proofErr w:type="spellStart"/>
+            <w:r>
+              <w:rPr>
+                <w:rFonts w:ascii="Calibri" w:eastAsia="Times New Roman" w:hAnsi="Calibri" w:cs="Times New Roman"/>
+                <w:color w:val="000000"/>
+              </w:rPr>
+              <w:t>sửa</w:t>
+            </w:r>
+            <w:proofErr w:type="spellEnd"/>
+            <w:r>
+              <w:rPr>
+                <w:rFonts w:ascii="Calibri" w:eastAsia="Times New Roman" w:hAnsi="Calibri" w:cs="Times New Roman"/>
+                <w:color w:val="000000"/>
+              </w:rPr>
+              <w:t xml:space="preserve"> </w:t>
+            </w:r>
+            <w:proofErr w:type="spellStart"/>
+            <w:r>
+              <w:rPr>
+                <w:rFonts w:ascii="Calibri" w:eastAsia="Times New Roman" w:hAnsi="Calibri" w:cs="Times New Roman"/>
+                <w:color w:val="000000"/>
+              </w:rPr>
+              <w:t>đổi</w:t>
+            </w:r>
+            <w:proofErr w:type="spellEnd"/>
+            <w:r>
+              <w:rPr>
+                <w:rFonts w:ascii="Calibri" w:eastAsia="Times New Roman" w:hAnsi="Calibri" w:cs="Times New Roman"/>
+                <w:color w:val="000000"/>
+              </w:rPr>
+              <w:t>)</w:t>
+            </w:r>
+          </w:p>
+        </w:tc>
+        <w:tc>
+          <w:tcPr>
+            <w:tcW w:w="1406" w:type="dxa"/>
+            <w:tcBorders>
+              <w:top w:val="nil"/>
+              <w:left w:val="nil"/>
+              <w:bottom w:val="single" w:sz="8" w:space="0" w:color="000000"/>
+              <w:right w:val="single" w:sz="8" w:space="0" w:color="000000"/>
+            </w:tcBorders>
+            <w:shd w:val="clear" w:color="auto" w:fill="auto"/>
+            <w:vAlign w:val="center"/>
+            <w:hideMark/>
+          </w:tcPr>
+          <w:p>
+            <w:pPr>
+              <w:spacing w:after="0" w:line="240" w:lineRule="auto"/>
+              <w:jc w:val="right"/>
+              <w:rPr>
+                <w:rFonts w:ascii="Calibri" w:eastAsia="Times New Roman" w:hAnsi="Calibri" w:cs="Times New Roman"/>
+                <w:color w:val="000000"/>
+              </w:rPr>
+            </w:pPr>
+            <w:r>
+              <w:rPr>
+                <w:rFonts w:ascii="Calibri" w:eastAsia="Times New Roman" w:hAnsi="Calibri" w:cs="Times New Roman"/>
+                <w:color w:val="000000"/>
+              </w:rPr>
+              <w:t>92</w:t>
+            </w:r>
+          </w:p>
+        </w:tc>
+        <w:tc>
+          <w:tcPr>
+            <w:tcW w:w="1554" w:type="dxa"/>
+            <w:tcBorders>
+              <w:top w:val="nil"/>
+              <w:left w:val="nil"/>
+              <w:bottom w:val="single" w:sz="8" w:space="0" w:color="000000"/>
+              <w:right w:val="single" w:sz="8" w:space="0" w:color="000000"/>
+            </w:tcBorders>
+            <w:shd w:val="clear" w:color="auto" w:fill="auto"/>
+            <w:vAlign w:val="center"/>
+            <w:hideMark/>
+          </w:tcPr>
+          <w:p>
+            <w:pPr>
+              <w:spacing w:after="0" w:line="240" w:lineRule="auto"/>
+              <w:jc w:val="right"/>
+              <w:rPr>
+                <w:rFonts w:ascii="Calibri" w:eastAsia="Times New Roman" w:hAnsi="Calibri" w:cs="Times New Roman"/>
+                <w:color w:val="000000"/>
+              </w:rPr>
+            </w:pPr>
+            <w:r>
+              <w:rPr>
+                <w:rFonts w:ascii="Calibri" w:eastAsia="Times New Roman" w:hAnsi="Calibri" w:cs="Times New Roman"/>
+                <w:color w:val="000000"/>
+              </w:rPr>
+              <w:t>120</w:t>
+            </w:r>
+          </w:p>
+        </w:tc>
+      </w:tr>
+      <w:tr>
+        <w:trPr>
+          <w:trHeight w:val="439"/>
+        </w:trPr>
+        <w:tc>
+          <w:tcPr>
+            <w:tcW w:w="580" w:type="dxa"/>
+            <w:vMerge w:val="restart"/>
+            <w:tcBorders>
+              <w:top w:val="nil"/>
+              <w:left w:val="single" w:sz="8" w:space="0" w:color="000000"/>
+              <w:bottom w:val="single" w:sz="8" w:space="0" w:color="000000"/>
+              <w:right w:val="single" w:sz="8" w:space="0" w:color="000000"/>
+            </w:tcBorders>
+            <w:shd w:val="clear" w:color="auto" w:fill="auto"/>
+            <w:vAlign w:val="center"/>
+            <w:hideMark/>
+          </w:tcPr>
+          <w:p>
+            <w:pPr>
+              <w:spacing w:after="0" w:line="240" w:lineRule="auto"/>
+              <w:jc w:val="center"/>
+              <w:rPr>
+                <w:rFonts w:ascii="Calibri" w:eastAsia="Times New Roman" w:hAnsi="Calibri" w:cs="Times New Roman"/>
+                <w:color w:val="000000"/>
+                <w:highlight w:val="yellow"/>
+              </w:rPr>
+            </w:pPr>
+            <w:r>
+              <w:rPr>
+                <w:rFonts w:ascii="Calibri" w:eastAsia="Times New Roman" w:hAnsi="Calibri" w:cs="Times New Roman"/>
+                <w:color w:val="000000"/>
+                <w:highlight w:val="yellow"/>
+              </w:rPr>
+              <w:t>5</w:t>
+            </w:r>
+          </w:p>
+        </w:tc>
+        <w:tc>
+          <w:tcPr>
+            <w:tcW w:w="4640" w:type="dxa"/>
+            <w:tcBorders>
+              <w:top w:val="nil"/>
+              <w:left w:val="nil"/>
+              <w:bottom w:val="single" w:sz="8" w:space="0" w:color="000000"/>
+              <w:right w:val="single" w:sz="8" w:space="0" w:color="000000"/>
+            </w:tcBorders>
+            <w:shd w:val="clear" w:color="auto" w:fill="auto"/>
+            <w:vAlign w:val="center"/>
+            <w:hideMark/>
+          </w:tcPr>
+          <w:p>
+            <w:pPr>
+              <w:spacing w:after="0" w:line="240" w:lineRule="auto"/>
+              <w:rPr>
+                <w:rFonts w:ascii="Calibri" w:eastAsia="Times New Roman" w:hAnsi="Calibri" w:cs="Times New Roman"/>
+                <w:color w:val="000000"/>
+                <w:highlight w:val="yellow"/>
+              </w:rPr>
+            </w:pPr>
+            <w:r>
+              <w:rPr>
+                <w:rFonts w:ascii="Calibri" w:eastAsia="Times New Roman" w:hAnsi="Calibri" w:cs="Times New Roman"/>
+                <w:color w:val="000000"/>
+                <w:highlight w:val="yellow"/>
+              </w:rPr>
+              <w:t>Trademark search (</w:t>
+            </w:r>
+            <w:proofErr w:type="spellStart"/>
+            <w:r>
+              <w:rPr>
+                <w:rFonts w:ascii="Calibri" w:eastAsia="Times New Roman" w:hAnsi="Calibri" w:cs="Times New Roman"/>
+                <w:color w:val="000000"/>
+                <w:highlight w:val="yellow"/>
+              </w:rPr>
+              <w:t>Phí</w:t>
+            </w:r>
+            <w:proofErr w:type="spellEnd"/>
+            <w:r>
+              <w:rPr>
+                <w:rFonts w:ascii="Calibri" w:eastAsia="Times New Roman" w:hAnsi="Calibri" w:cs="Times New Roman"/>
+                <w:color w:val="000000"/>
+                <w:highlight w:val="yellow"/>
+              </w:rPr>
+              <w:t xml:space="preserve"> </w:t>
+            </w:r>
+            <w:proofErr w:type="spellStart"/>
+            <w:r>
+              <w:rPr>
+                <w:rFonts w:ascii="Calibri" w:eastAsia="Times New Roman" w:hAnsi="Calibri" w:cs="Times New Roman"/>
+                <w:color w:val="000000"/>
+                <w:highlight w:val="yellow"/>
+              </w:rPr>
+              <w:t>tra</w:t>
+            </w:r>
+            <w:proofErr w:type="spellEnd"/>
+            <w:r>
+              <w:rPr>
+                <w:rFonts w:ascii="Calibri" w:eastAsia="Times New Roman" w:hAnsi="Calibri" w:cs="Times New Roman"/>
+                <w:color w:val="000000"/>
+                <w:highlight w:val="yellow"/>
+              </w:rPr>
+              <w:t xml:space="preserve"> </w:t>
+            </w:r>
+            <w:proofErr w:type="spellStart"/>
+            <w:r>
+              <w:rPr>
+                <w:rFonts w:ascii="Calibri" w:eastAsia="Times New Roman" w:hAnsi="Calibri" w:cs="Times New Roman"/>
+                <w:color w:val="000000"/>
+                <w:highlight w:val="yellow"/>
+              </w:rPr>
+              <w:t>cứu</w:t>
+            </w:r>
+            <w:proofErr w:type="spellEnd"/>
+            <w:r>
+              <w:rPr>
+                <w:rFonts w:ascii="Calibri" w:eastAsia="Times New Roman" w:hAnsi="Calibri" w:cs="Times New Roman"/>
+                <w:color w:val="000000"/>
+                <w:highlight w:val="yellow"/>
+              </w:rPr>
+              <w:t xml:space="preserve"> </w:t>
+            </w:r>
+            <w:proofErr w:type="spellStart"/>
+            <w:r>
+              <w:rPr>
+                <w:rFonts w:ascii="Calibri" w:eastAsia="Times New Roman" w:hAnsi="Calibri" w:cs="Times New Roman"/>
+                <w:color w:val="000000"/>
+                <w:highlight w:val="yellow"/>
+              </w:rPr>
+              <w:t>tính</w:t>
+            </w:r>
+            <w:proofErr w:type="spellEnd"/>
+            <w:r>
+              <w:rPr>
+                <w:rFonts w:ascii="Calibri" w:eastAsia="Times New Roman" w:hAnsi="Calibri" w:cs="Times New Roman"/>
+                <w:color w:val="000000"/>
+                <w:highlight w:val="yellow"/>
+              </w:rPr>
+              <w:t xml:space="preserve"> </w:t>
+            </w:r>
+            <w:proofErr w:type="spellStart"/>
+            <w:r>
+              <w:rPr>
+                <w:rFonts w:ascii="Calibri" w:eastAsia="Times New Roman" w:hAnsi="Calibri" w:cs="Times New Roman"/>
+                <w:color w:val="000000"/>
+                <w:highlight w:val="yellow"/>
+              </w:rPr>
+              <w:t>theo</w:t>
+            </w:r>
+            <w:proofErr w:type="spellEnd"/>
+            <w:r>
+              <w:rPr>
+                <w:rFonts w:ascii="Calibri" w:eastAsia="Times New Roman" w:hAnsi="Calibri" w:cs="Times New Roman"/>
+                <w:color w:val="000000"/>
+                <w:highlight w:val="yellow"/>
+              </w:rPr>
+              <w:t xml:space="preserve"> </w:t>
+            </w:r>
+            <w:proofErr w:type="spellStart"/>
+            <w:r>
+              <w:rPr>
+                <w:rFonts w:ascii="Calibri" w:eastAsia="Times New Roman" w:hAnsi="Calibri" w:cs="Times New Roman"/>
+                <w:color w:val="000000"/>
+                <w:highlight w:val="yellow"/>
+              </w:rPr>
+              <w:t>Nhãn</w:t>
+            </w:r>
+            <w:proofErr w:type="spellEnd"/>
+            <w:r>
+              <w:rPr>
+                <w:rFonts w:ascii="Calibri" w:eastAsia="Times New Roman" w:hAnsi="Calibri" w:cs="Times New Roman"/>
+                <w:color w:val="000000"/>
+                <w:highlight w:val="yellow"/>
+              </w:rPr>
+              <w:t xml:space="preserve"> </w:t>
+            </w:r>
+            <w:proofErr w:type="spellStart"/>
+            <w:r>
+              <w:rPr>
+                <w:rFonts w:ascii="Calibri" w:eastAsia="Times New Roman" w:hAnsi="Calibri" w:cs="Times New Roman"/>
+                <w:color w:val="000000"/>
+                <w:highlight w:val="yellow"/>
+              </w:rPr>
+              <w:t>hiệu</w:t>
+            </w:r>
+            <w:proofErr w:type="spellEnd"/>
+            <w:r>
+              <w:rPr>
+                <w:rFonts w:ascii="Calibri" w:eastAsia="Times New Roman" w:hAnsi="Calibri" w:cs="Times New Roman"/>
+                <w:color w:val="000000"/>
+                <w:highlight w:val="yellow"/>
+              </w:rPr>
+              <w:t>)</w:t>
+            </w:r>
+          </w:p>
+          <w:p>
+            <w:pPr>
+              <w:spacing w:after="0" w:line="240" w:lineRule="auto"/>
+              <w:rPr>
+                <w:rFonts w:ascii="Calibri" w:eastAsia="Times New Roman" w:hAnsi="Calibri" w:cs="Times New Roman"/>
+                <w:color w:val="000000"/>
+                <w:highlight w:val="yellow"/>
+              </w:rPr>
+            </w:pPr>
+            <w:r>
+              <w:rPr>
+                <w:rFonts w:ascii="Calibri" w:eastAsia="Times New Roman" w:hAnsi="Calibri" w:cs="Times New Roman"/>
+                <w:color w:val="000000"/>
+                <w:highlight w:val="yellow"/>
+              </w:rPr>
+              <w:t xml:space="preserve">Dung </w:t>
+            </w:r>
+            <w:proofErr w:type="spellStart"/>
+            <w:r>
+              <w:rPr>
+                <w:rFonts w:ascii="Calibri" w:eastAsia="Times New Roman" w:hAnsi="Calibri" w:cs="Times New Roman"/>
+                <w:color w:val="000000"/>
+                <w:highlight w:val="yellow"/>
+              </w:rPr>
+              <w:t>cho</w:t>
+            </w:r>
+            <w:proofErr w:type="spellEnd"/>
+            <w:r>
+              <w:rPr>
+                <w:rFonts w:ascii="Calibri" w:eastAsia="Times New Roman" w:hAnsi="Calibri" w:cs="Times New Roman"/>
+                <w:color w:val="000000"/>
+                <w:highlight w:val="yellow"/>
+              </w:rPr>
+              <w:t xml:space="preserve"> search</w:t>
+            </w:r>
+          </w:p>
+        </w:tc>
+        <w:tc>
+          <w:tcPr>
+            <w:tcW w:w="1406" w:type="dxa"/>
+            <w:tcBorders>
+              <w:top w:val="nil"/>
+              <w:left w:val="nil"/>
+              <w:bottom w:val="single" w:sz="8" w:space="0" w:color="000000"/>
+              <w:right w:val="single" w:sz="8" w:space="0" w:color="000000"/>
+            </w:tcBorders>
+            <w:shd w:val="clear" w:color="auto" w:fill="auto"/>
+            <w:vAlign w:val="center"/>
+            <w:hideMark/>
+          </w:tcPr>
+          <w:p>
+            <w:pPr>
+              <w:spacing w:after="0" w:line="240" w:lineRule="auto"/>
+              <w:jc w:val="right"/>
+              <w:rPr>
+                <w:rFonts w:ascii="Calibri" w:eastAsia="Times New Roman" w:hAnsi="Calibri" w:cs="Times New Roman"/>
+                <w:color w:val="000000"/>
+                <w:highlight w:val="yellow"/>
+              </w:rPr>
+            </w:pPr>
+            <w:r>
+              <w:rPr>
+                <w:rFonts w:ascii="Calibri" w:eastAsia="Times New Roman" w:hAnsi="Calibri" w:cs="Times New Roman"/>
+                <w:color w:val="000000"/>
+                <w:highlight w:val="yellow"/>
+              </w:rPr>
+              <w:t>46</w:t>
+            </w:r>
+          </w:p>
+        </w:tc>
+        <w:tc>
+          <w:tcPr>
+            <w:tcW w:w="1554" w:type="dxa"/>
+            <w:tcBorders>
+              <w:top w:val="nil"/>
+              <w:left w:val="nil"/>
+              <w:bottom w:val="single" w:sz="8" w:space="0" w:color="000000"/>
+              <w:right w:val="single" w:sz="8" w:space="0" w:color="000000"/>
+            </w:tcBorders>
+            <w:shd w:val="clear" w:color="auto" w:fill="auto"/>
+            <w:vAlign w:val="center"/>
+            <w:hideMark/>
+          </w:tcPr>
+          <w:p>
+            <w:pPr>
+              <w:spacing w:after="0" w:line="240" w:lineRule="auto"/>
+              <w:jc w:val="right"/>
+              <w:rPr>
+                <w:rFonts w:ascii="Calibri" w:eastAsia="Times New Roman" w:hAnsi="Calibri" w:cs="Times New Roman"/>
+                <w:color w:val="000000"/>
+              </w:rPr>
+            </w:pPr>
+            <w:r>
+              <w:rPr>
+                <w:rFonts w:ascii="Calibri" w:eastAsia="Times New Roman" w:hAnsi="Calibri" w:cs="Times New Roman"/>
+                <w:color w:val="000000"/>
+                <w:highlight w:val="yellow"/>
+              </w:rPr>
+              <w:t>40</w:t>
+            </w:r>
+          </w:p>
+        </w:tc>
+      </w:tr>
+      <w:tr>
+        <w:trPr>
+          <w:trHeight w:val="315"/>
+        </w:trPr>
+        <w:tc>
+          <w:tcPr>
+            <w:tcW w:w="580" w:type="dxa"/>
+            <w:vMerge/>
+            <w:tcBorders>
+              <w:top w:val="nil"/>
+              <w:left w:val="single" w:sz="8" w:space="0" w:color="000000"/>
+              <w:bottom w:val="single" w:sz="8" w:space="0" w:color="000000"/>
+              <w:right w:val="single" w:sz="8" w:space="0" w:color="000000"/>
+            </w:tcBorders>
+            <w:vAlign w:val="center"/>
+            <w:hideMark/>
+          </w:tcPr>
+          <w:p>
+            <w:pPr>
+              <w:spacing w:after="0" w:line="240" w:lineRule="auto"/>
+              <w:rPr>
+                <w:rFonts w:ascii="Calibri" w:eastAsia="Times New Roman" w:hAnsi="Calibri" w:cs="Times New Roman"/>
+                <w:color w:val="000000"/>
+              </w:rPr>
+            </w:pPr>
+          </w:p>
+        </w:tc>
+        <w:tc>
+          <w:tcPr>
+            <w:tcW w:w="4640" w:type="dxa"/>
+            <w:tcBorders>
+              <w:top w:val="nil"/>
+              <w:left w:val="nil"/>
+              <w:bottom w:val="single" w:sz="8" w:space="0" w:color="000000"/>
+              <w:right w:val="single" w:sz="8" w:space="0" w:color="000000"/>
+            </w:tcBorders>
+            <w:shd w:val="clear" w:color="auto" w:fill="auto"/>
+            <w:vAlign w:val="center"/>
+            <w:hideMark/>
+          </w:tcPr>
+          <w:p>
+            <w:pPr>
+              <w:spacing w:after="0" w:line="240" w:lineRule="auto"/>
+              <w:rPr>
+                <w:rFonts w:ascii="Calibri" w:eastAsia="Times New Roman" w:hAnsi="Calibri" w:cs="Times New Roman"/>
+                <w:color w:val="000000"/>
+              </w:rPr>
+            </w:pPr>
+            <w:r>
+              <w:rPr>
+                <w:rFonts w:ascii="Calibri" w:eastAsia="Times New Roman" w:hAnsi="Calibri" w:cs="Times New Roman"/>
+                <w:color w:val="000000"/>
+              </w:rPr>
+              <w:t>- Additional fee for each cited mark found</w:t>
+            </w:r>
+            <w:r>
+              <w:rPr>
+                <w:rFonts w:ascii="Calibri" w:eastAsia="Times New Roman" w:hAnsi="Calibri" w:cs="Times New Roman"/>
+                <w:color w:val="000000"/>
+              </w:rPr>
+              <w:t xml:space="preserve"> (</w:t>
+            </w:r>
+            <w:proofErr w:type="spellStart"/>
+            <w:r>
+              <w:rPr>
+                <w:rFonts w:ascii="Calibri" w:eastAsia="Times New Roman" w:hAnsi="Calibri" w:cs="Times New Roman"/>
+                <w:color w:val="000000"/>
+              </w:rPr>
+              <w:t>phụ</w:t>
+            </w:r>
+            <w:proofErr w:type="spellEnd"/>
+            <w:r>
+              <w:rPr>
+                <w:rFonts w:ascii="Calibri" w:eastAsia="Times New Roman" w:hAnsi="Calibri" w:cs="Times New Roman"/>
+                <w:color w:val="000000"/>
+              </w:rPr>
+              <w:t xml:space="preserve"> </w:t>
+            </w:r>
+            <w:proofErr w:type="spellStart"/>
+            <w:r>
+              <w:rPr>
+                <w:rFonts w:ascii="Calibri" w:eastAsia="Times New Roman" w:hAnsi="Calibri" w:cs="Times New Roman"/>
+                <w:color w:val="000000"/>
+              </w:rPr>
+              <w:t>phí</w:t>
+            </w:r>
+            <w:proofErr w:type="spellEnd"/>
+            <w:r>
+              <w:rPr>
+                <w:rFonts w:ascii="Calibri" w:eastAsia="Times New Roman" w:hAnsi="Calibri" w:cs="Times New Roman"/>
+                <w:color w:val="000000"/>
+              </w:rPr>
+              <w:t xml:space="preserve"> </w:t>
+            </w:r>
+            <w:proofErr w:type="spellStart"/>
+            <w:r>
+              <w:rPr>
+                <w:rFonts w:ascii="Calibri" w:eastAsia="Times New Roman" w:hAnsi="Calibri" w:cs="Times New Roman"/>
+                <w:color w:val="000000"/>
+              </w:rPr>
+              <w:t>tính</w:t>
+            </w:r>
+            <w:proofErr w:type="spellEnd"/>
+            <w:r>
+              <w:rPr>
+                <w:rFonts w:ascii="Calibri" w:eastAsia="Times New Roman" w:hAnsi="Calibri" w:cs="Times New Roman"/>
+                <w:color w:val="000000"/>
+              </w:rPr>
+              <w:t xml:space="preserve"> </w:t>
+            </w:r>
+            <w:proofErr w:type="spellStart"/>
+            <w:r>
+              <w:rPr>
+                <w:rFonts w:ascii="Calibri" w:eastAsia="Times New Roman" w:hAnsi="Calibri" w:cs="Times New Roman"/>
+                <w:color w:val="000000"/>
+              </w:rPr>
+              <w:t>theo</w:t>
+            </w:r>
+            <w:proofErr w:type="spellEnd"/>
+            <w:r>
+              <w:rPr>
+                <w:rFonts w:ascii="Calibri" w:eastAsia="Times New Roman" w:hAnsi="Calibri" w:cs="Times New Roman"/>
+                <w:color w:val="000000"/>
+              </w:rPr>
+              <w:t xml:space="preserve"> </w:t>
+            </w:r>
+            <w:proofErr w:type="spellStart"/>
+            <w:r>
+              <w:rPr>
+                <w:rFonts w:ascii="Calibri" w:eastAsia="Times New Roman" w:hAnsi="Calibri" w:cs="Times New Roman"/>
+                <w:color w:val="000000"/>
+              </w:rPr>
+              <w:t>kết</w:t>
+            </w:r>
+            <w:proofErr w:type="spellEnd"/>
+            <w:r>
+              <w:rPr>
+                <w:rFonts w:ascii="Calibri" w:eastAsia="Times New Roman" w:hAnsi="Calibri" w:cs="Times New Roman"/>
+                <w:color w:val="000000"/>
+              </w:rPr>
+              <w:t xml:space="preserve"> </w:t>
+            </w:r>
+            <w:proofErr w:type="spellStart"/>
+            <w:r>
+              <w:rPr>
+                <w:rFonts w:ascii="Calibri" w:eastAsia="Times New Roman" w:hAnsi="Calibri" w:cs="Times New Roman"/>
+                <w:color w:val="000000"/>
+              </w:rPr>
+              <w:t>quả</w:t>
+            </w:r>
+            <w:proofErr w:type="spellEnd"/>
+            <w:r>
+              <w:rPr>
+                <w:rFonts w:ascii="Calibri" w:eastAsia="Times New Roman" w:hAnsi="Calibri" w:cs="Times New Roman"/>
+                <w:color w:val="000000"/>
+              </w:rPr>
+              <w:t xml:space="preserve"> </w:t>
+            </w:r>
+            <w:proofErr w:type="spellStart"/>
+            <w:r>
+              <w:rPr>
+                <w:rFonts w:ascii="Calibri" w:eastAsia="Times New Roman" w:hAnsi="Calibri" w:cs="Times New Roman"/>
+                <w:color w:val="000000"/>
+              </w:rPr>
+              <w:t>tra</w:t>
+            </w:r>
+            <w:proofErr w:type="spellEnd"/>
+            <w:r>
+              <w:rPr>
+                <w:rFonts w:ascii="Calibri" w:eastAsia="Times New Roman" w:hAnsi="Calibri" w:cs="Times New Roman"/>
+                <w:color w:val="000000"/>
+              </w:rPr>
+              <w:t xml:space="preserve"> </w:t>
+            </w:r>
+            <w:proofErr w:type="spellStart"/>
+            <w:r>
+              <w:rPr>
+                <w:rFonts w:ascii="Calibri" w:eastAsia="Times New Roman" w:hAnsi="Calibri" w:cs="Times New Roman"/>
+                <w:color w:val="000000"/>
+              </w:rPr>
+              <w:t>cứu</w:t>
+            </w:r>
+            <w:proofErr w:type="spellEnd"/>
+            <w:r>
+              <w:rPr>
+                <w:rFonts w:ascii="Calibri" w:eastAsia="Times New Roman" w:hAnsi="Calibri" w:cs="Times New Roman"/>
+                <w:color w:val="000000"/>
+              </w:rPr>
+              <w:t>)</w:t>
+            </w:r>
+          </w:p>
+        </w:tc>
+        <w:tc>
+          <w:tcPr>
+            <w:tcW w:w="1406" w:type="dxa"/>
+            <w:tcBorders>
+              <w:top w:val="nil"/>
+              <w:left w:val="nil"/>
+              <w:bottom w:val="single" w:sz="8" w:space="0" w:color="000000"/>
+              <w:right w:val="single" w:sz="8" w:space="0" w:color="000000"/>
+            </w:tcBorders>
+            <w:shd w:val="clear" w:color="auto" w:fill="auto"/>
+            <w:vAlign w:val="center"/>
+            <w:hideMark/>
+          </w:tcPr>
+          <w:p>
+            <w:pPr>
+              <w:spacing w:after="0" w:line="240" w:lineRule="auto"/>
+              <w:jc w:val="right"/>
+              <w:rPr>
+                <w:rFonts w:ascii="Calibri" w:eastAsia="Times New Roman" w:hAnsi="Calibri" w:cs="Times New Roman"/>
+                <w:color w:val="000000"/>
+              </w:rPr>
+            </w:pPr>
+            <w:r>
+              <w:rPr>
+                <w:rFonts w:ascii="Calibri" w:eastAsia="Times New Roman" w:hAnsi="Calibri" w:cs="Times New Roman"/>
+                <w:color w:val="000000"/>
+              </w:rPr>
+              <w:t>12</w:t>
+            </w:r>
+          </w:p>
+        </w:tc>
+        <w:tc>
+          <w:tcPr>
+            <w:tcW w:w="1554" w:type="dxa"/>
+            <w:tcBorders>
+              <w:top w:val="nil"/>
+              <w:left w:val="nil"/>
+              <w:bottom w:val="single" w:sz="8" w:space="0" w:color="000000"/>
+              <w:right w:val="single" w:sz="8" w:space="0" w:color="000000"/>
+            </w:tcBorders>
+            <w:shd w:val="clear" w:color="auto" w:fill="auto"/>
+            <w:vAlign w:val="center"/>
+            <w:hideMark/>
+          </w:tcPr>
+          <w:p>
+            <w:pPr>
+              <w:spacing w:after="0" w:line="240" w:lineRule="auto"/>
+              <w:rPr>
+                <w:rFonts w:ascii="Calibri" w:eastAsia="Times New Roman" w:hAnsi="Calibri" w:cs="Times New Roman"/>
+                <w:color w:val="000000"/>
+              </w:rPr>
+            </w:pPr>
+            <w:r>
+              <w:rPr>
+                <w:rFonts w:ascii="Calibri" w:eastAsia="Times New Roman" w:hAnsi="Calibri" w:cs="Times New Roman"/>
+                <w:color w:val="000000"/>
+              </w:rPr>
+              <w:t> </w:t>
+            </w:r>
+          </w:p>
+        </w:tc>
+      </w:tr>
+      <w:tr>
+        <w:trPr>
+          <w:trHeight w:val="315"/>
+        </w:trPr>
+        <w:tc>
+          <w:tcPr>
+            <w:tcW w:w="580" w:type="dxa"/>
+            <w:tcBorders>
+              <w:top w:val="nil"/>
+              <w:left w:val="single" w:sz="8" w:space="0" w:color="000000"/>
+              <w:bottom w:val="single" w:sz="8" w:space="0" w:color="000000"/>
+              <w:right w:val="single" w:sz="8" w:space="0" w:color="000000"/>
+            </w:tcBorders>
+            <w:shd w:val="clear" w:color="auto" w:fill="auto"/>
+            <w:vAlign w:val="center"/>
+            <w:hideMark/>
+          </w:tcPr>
+          <w:p>
+            <w:pPr>
+              <w:spacing w:after="0" w:line="240" w:lineRule="auto"/>
+              <w:jc w:val="center"/>
+              <w:rPr>
+                <w:rFonts w:ascii="Calibri" w:eastAsia="Times New Roman" w:hAnsi="Calibri" w:cs="Times New Roman"/>
+                <w:color w:val="000000"/>
+              </w:rPr>
+            </w:pPr>
+            <w:r>
+              <w:rPr>
+                <w:rFonts w:ascii="Calibri" w:eastAsia="Times New Roman" w:hAnsi="Calibri" w:cs="Times New Roman"/>
+                <w:color w:val="000000"/>
+              </w:rPr>
+              <w:t>6</w:t>
+            </w:r>
+          </w:p>
+        </w:tc>
+        <w:tc>
+          <w:tcPr>
+            <w:tcW w:w="4640" w:type="dxa"/>
+            <w:tcBorders>
+              <w:top w:val="nil"/>
+              <w:left w:val="nil"/>
+              <w:bottom w:val="single" w:sz="8" w:space="0" w:color="000000"/>
+              <w:right w:val="single" w:sz="8" w:space="0" w:color="000000"/>
+            </w:tcBorders>
+            <w:shd w:val="clear" w:color="auto" w:fill="auto"/>
+            <w:vAlign w:val="center"/>
+            <w:hideMark/>
+          </w:tcPr>
+          <w:p>
+            <w:pPr>
+              <w:spacing w:after="0" w:line="240" w:lineRule="auto"/>
+              <w:rPr>
+                <w:rFonts w:ascii="Calibri" w:eastAsia="Times New Roman" w:hAnsi="Calibri" w:cs="Times New Roman"/>
+                <w:color w:val="000000"/>
+              </w:rPr>
+            </w:pPr>
+            <w:r>
+              <w:rPr>
+                <w:rFonts w:ascii="Calibri" w:eastAsia="Times New Roman" w:hAnsi="Calibri" w:cs="Times New Roman"/>
+                <w:color w:val="000000"/>
+              </w:rPr>
+              <w:t>Obtaining a duplicate</w:t>
+            </w:r>
+            <w:r>
+              <w:rPr>
+                <w:rFonts w:ascii="Calibri" w:eastAsia="Times New Roman" w:hAnsi="Calibri" w:cs="Times New Roman"/>
+                <w:color w:val="000000"/>
+              </w:rPr>
+              <w:t xml:space="preserve"> (</w:t>
+            </w:r>
+            <w:proofErr w:type="spellStart"/>
+            <w:r>
+              <w:rPr>
+                <w:rFonts w:ascii="Calibri" w:eastAsia="Times New Roman" w:hAnsi="Calibri" w:cs="Times New Roman"/>
+                <w:color w:val="000000"/>
+              </w:rPr>
+              <w:t>Phí</w:t>
+            </w:r>
+            <w:proofErr w:type="spellEnd"/>
+            <w:r>
+              <w:rPr>
+                <w:rFonts w:ascii="Calibri" w:eastAsia="Times New Roman" w:hAnsi="Calibri" w:cs="Times New Roman"/>
+                <w:color w:val="000000"/>
+              </w:rPr>
+              <w:t xml:space="preserve"> </w:t>
+            </w:r>
+            <w:proofErr w:type="spellStart"/>
+            <w:r>
+              <w:rPr>
+                <w:rFonts w:ascii="Calibri" w:eastAsia="Times New Roman" w:hAnsi="Calibri" w:cs="Times New Roman"/>
+                <w:color w:val="000000"/>
+              </w:rPr>
+              <w:t>cấp</w:t>
+            </w:r>
+            <w:proofErr w:type="spellEnd"/>
+            <w:r>
+              <w:rPr>
+                <w:rFonts w:ascii="Calibri" w:eastAsia="Times New Roman" w:hAnsi="Calibri" w:cs="Times New Roman"/>
+                <w:color w:val="000000"/>
+              </w:rPr>
+              <w:t xml:space="preserve"> </w:t>
+            </w:r>
+            <w:proofErr w:type="spellStart"/>
+            <w:r>
+              <w:rPr>
+                <w:rFonts w:ascii="Calibri" w:eastAsia="Times New Roman" w:hAnsi="Calibri" w:cs="Times New Roman"/>
+                <w:color w:val="000000"/>
+              </w:rPr>
+              <w:t>phó</w:t>
+            </w:r>
+            <w:proofErr w:type="spellEnd"/>
+            <w:r>
+              <w:rPr>
+                <w:rFonts w:ascii="Calibri" w:eastAsia="Times New Roman" w:hAnsi="Calibri" w:cs="Times New Roman"/>
+                <w:color w:val="000000"/>
+              </w:rPr>
+              <w:t xml:space="preserve"> </w:t>
+            </w:r>
+            <w:proofErr w:type="spellStart"/>
+            <w:r>
+              <w:rPr>
+                <w:rFonts w:ascii="Calibri" w:eastAsia="Times New Roman" w:hAnsi="Calibri" w:cs="Times New Roman"/>
+                <w:color w:val="000000"/>
+              </w:rPr>
+              <w:t>bản</w:t>
+            </w:r>
+            <w:proofErr w:type="spellEnd"/>
+            <w:r>
+              <w:rPr>
+                <w:rFonts w:ascii="Calibri" w:eastAsia="Times New Roman" w:hAnsi="Calibri" w:cs="Times New Roman"/>
+                <w:color w:val="000000"/>
+              </w:rPr>
+              <w:t>)</w:t>
+            </w:r>
+          </w:p>
+        </w:tc>
+        <w:tc>
+          <w:tcPr>
+            <w:tcW w:w="1406" w:type="dxa"/>
+            <w:tcBorders>
+              <w:top w:val="nil"/>
+              <w:left w:val="nil"/>
+              <w:bottom w:val="single" w:sz="8" w:space="0" w:color="000000"/>
+              <w:right w:val="single" w:sz="8" w:space="0" w:color="000000"/>
+            </w:tcBorders>
+            <w:shd w:val="clear" w:color="auto" w:fill="auto"/>
+            <w:vAlign w:val="center"/>
+            <w:hideMark/>
+          </w:tcPr>
+          <w:p>
+            <w:pPr>
+              <w:spacing w:after="0" w:line="240" w:lineRule="auto"/>
+              <w:jc w:val="right"/>
+              <w:rPr>
+                <w:rFonts w:ascii="Calibri" w:eastAsia="Times New Roman" w:hAnsi="Calibri" w:cs="Times New Roman"/>
+                <w:color w:val="000000"/>
+              </w:rPr>
+            </w:pPr>
+            <w:r>
+              <w:rPr>
+                <w:rFonts w:ascii="Calibri" w:eastAsia="Times New Roman" w:hAnsi="Calibri" w:cs="Times New Roman"/>
+                <w:color w:val="000000"/>
+              </w:rPr>
+              <w:t>92</w:t>
+            </w:r>
+          </w:p>
+        </w:tc>
+        <w:tc>
+          <w:tcPr>
+            <w:tcW w:w="1554" w:type="dxa"/>
+            <w:tcBorders>
+              <w:top w:val="nil"/>
+              <w:left w:val="nil"/>
+              <w:bottom w:val="single" w:sz="8" w:space="0" w:color="000000"/>
+              <w:right w:val="single" w:sz="8" w:space="0" w:color="000000"/>
+            </w:tcBorders>
+            <w:shd w:val="clear" w:color="auto" w:fill="auto"/>
+            <w:vAlign w:val="center"/>
+            <w:hideMark/>
+          </w:tcPr>
+          <w:p>
+            <w:pPr>
+              <w:spacing w:after="0" w:line="240" w:lineRule="auto"/>
+              <w:jc w:val="right"/>
+              <w:rPr>
+                <w:rFonts w:ascii="Calibri" w:eastAsia="Times New Roman" w:hAnsi="Calibri" w:cs="Times New Roman"/>
+                <w:color w:val="000000"/>
+              </w:rPr>
+            </w:pPr>
+            <w:r>
+              <w:rPr>
+                <w:rFonts w:ascii="Calibri" w:eastAsia="Times New Roman" w:hAnsi="Calibri" w:cs="Times New Roman"/>
+                <w:color w:val="000000"/>
+              </w:rPr>
+              <w:t>60</w:t>
+            </w:r>
+          </w:p>
+        </w:tc>
+      </w:tr>
+      <w:tr>
+        <w:trPr>
+          <w:trHeight w:val="315"/>
+        </w:trPr>
+        <w:tc>
+          <w:tcPr>
+            <w:tcW w:w="580" w:type="dxa"/>
+            <w:tcBorders>
+              <w:top w:val="nil"/>
+              <w:left w:val="single" w:sz="8" w:space="0" w:color="000000"/>
+              <w:bottom w:val="single" w:sz="8" w:space="0" w:color="000000"/>
+              <w:right w:val="single" w:sz="8" w:space="0" w:color="000000"/>
+            </w:tcBorders>
+            <w:shd w:val="clear" w:color="auto" w:fill="auto"/>
+            <w:vAlign w:val="center"/>
+            <w:hideMark/>
+          </w:tcPr>
+          <w:p>
+            <w:pPr>
+              <w:spacing w:after="0" w:line="240" w:lineRule="auto"/>
+              <w:jc w:val="center"/>
+              <w:rPr>
+                <w:rFonts w:ascii="Calibri" w:eastAsia="Times New Roman" w:hAnsi="Calibri" w:cs="Times New Roman"/>
+                <w:color w:val="000000"/>
+                <w:highlight w:val="yellow"/>
+              </w:rPr>
+            </w:pPr>
+            <w:r>
+              <w:rPr>
+                <w:rFonts w:ascii="Calibri" w:eastAsia="Times New Roman" w:hAnsi="Calibri" w:cs="Times New Roman"/>
+                <w:color w:val="000000"/>
+                <w:highlight w:val="yellow"/>
+              </w:rPr>
+              <w:t>9</w:t>
+            </w:r>
+          </w:p>
+        </w:tc>
+        <w:tc>
+          <w:tcPr>
+            <w:tcW w:w="4640" w:type="dxa"/>
+            <w:tcBorders>
+              <w:top w:val="nil"/>
+              <w:left w:val="nil"/>
+              <w:bottom w:val="single" w:sz="8" w:space="0" w:color="000000"/>
+              <w:right w:val="single" w:sz="8" w:space="0" w:color="000000"/>
+            </w:tcBorders>
+            <w:shd w:val="clear" w:color="auto" w:fill="auto"/>
+            <w:vAlign w:val="center"/>
+            <w:hideMark/>
+          </w:tcPr>
+          <w:p>
+            <w:pPr>
+              <w:spacing w:after="0" w:line="240" w:lineRule="auto"/>
+              <w:rPr>
+                <w:rFonts w:ascii="Calibri" w:eastAsia="Times New Roman" w:hAnsi="Calibri" w:cs="Times New Roman"/>
+                <w:color w:val="000000"/>
+                <w:highlight w:val="yellow"/>
+              </w:rPr>
+            </w:pPr>
+            <w:r>
+              <w:rPr>
+                <w:rFonts w:ascii="Calibri" w:eastAsia="Times New Roman" w:hAnsi="Calibri" w:cs="Times New Roman"/>
+                <w:color w:val="000000"/>
+                <w:highlight w:val="yellow"/>
+              </w:rPr>
+              <w:t xml:space="preserve">Priority / </w:t>
+            </w:r>
+            <w:proofErr w:type="spellStart"/>
+            <w:r>
+              <w:rPr>
+                <w:rFonts w:ascii="Calibri" w:eastAsia="Times New Roman" w:hAnsi="Calibri" w:cs="Times New Roman"/>
+                <w:color w:val="000000"/>
+                <w:highlight w:val="yellow"/>
+              </w:rPr>
+              <w:t>Phí</w:t>
+            </w:r>
+            <w:proofErr w:type="spellEnd"/>
+            <w:r>
+              <w:rPr>
+                <w:rFonts w:ascii="Calibri" w:eastAsia="Times New Roman" w:hAnsi="Calibri" w:cs="Times New Roman"/>
+                <w:color w:val="000000"/>
+                <w:highlight w:val="yellow"/>
+              </w:rPr>
+              <w:t xml:space="preserve"> </w:t>
+            </w:r>
+            <w:proofErr w:type="spellStart"/>
+            <w:r>
+              <w:rPr>
+                <w:rFonts w:ascii="Calibri" w:eastAsia="Times New Roman" w:hAnsi="Calibri" w:cs="Times New Roman"/>
+                <w:color w:val="000000"/>
+                <w:highlight w:val="yellow"/>
+              </w:rPr>
+              <w:t>ưu</w:t>
+            </w:r>
+            <w:proofErr w:type="spellEnd"/>
+            <w:r>
+              <w:rPr>
+                <w:rFonts w:ascii="Calibri" w:eastAsia="Times New Roman" w:hAnsi="Calibri" w:cs="Times New Roman"/>
+                <w:color w:val="000000"/>
+                <w:highlight w:val="yellow"/>
+              </w:rPr>
+              <w:t xml:space="preserve"> </w:t>
+            </w:r>
+            <w:proofErr w:type="spellStart"/>
+            <w:r>
+              <w:rPr>
+                <w:rFonts w:ascii="Calibri" w:eastAsia="Times New Roman" w:hAnsi="Calibri" w:cs="Times New Roman"/>
+                <w:color w:val="000000"/>
+                <w:highlight w:val="yellow"/>
+              </w:rPr>
+              <w:t>tiên</w:t>
+            </w:r>
+            <w:proofErr w:type="spellEnd"/>
+            <w:r>
+              <w:rPr>
+                <w:rFonts w:ascii="Calibri" w:eastAsia="Times New Roman" w:hAnsi="Calibri" w:cs="Times New Roman"/>
+                <w:color w:val="000000"/>
+                <w:highlight w:val="yellow"/>
+              </w:rPr>
+              <w:t xml:space="preserve"> </w:t>
+            </w:r>
+            <w:proofErr w:type="spellStart"/>
+            <w:r>
+              <w:rPr>
+                <w:rFonts w:ascii="Calibri" w:eastAsia="Times New Roman" w:hAnsi="Calibri" w:cs="Times New Roman"/>
+                <w:color w:val="000000"/>
+                <w:highlight w:val="yellow"/>
+              </w:rPr>
+              <w:t>tính</w:t>
+            </w:r>
+            <w:proofErr w:type="spellEnd"/>
+            <w:r>
+              <w:rPr>
+                <w:rFonts w:ascii="Calibri" w:eastAsia="Times New Roman" w:hAnsi="Calibri" w:cs="Times New Roman"/>
+                <w:color w:val="000000"/>
+                <w:highlight w:val="yellow"/>
+              </w:rPr>
+              <w:t xml:space="preserve"> </w:t>
+            </w:r>
+            <w:proofErr w:type="spellStart"/>
+            <w:r>
+              <w:rPr>
+                <w:rFonts w:ascii="Calibri" w:eastAsia="Times New Roman" w:hAnsi="Calibri" w:cs="Times New Roman"/>
+                <w:color w:val="000000"/>
+                <w:highlight w:val="yellow"/>
+              </w:rPr>
+              <w:t>theo</w:t>
+            </w:r>
+            <w:proofErr w:type="spellEnd"/>
+            <w:r>
+              <w:rPr>
+                <w:rFonts w:ascii="Calibri" w:eastAsia="Times New Roman" w:hAnsi="Calibri" w:cs="Times New Roman"/>
+                <w:color w:val="000000"/>
+                <w:highlight w:val="yellow"/>
+              </w:rPr>
+              <w:t xml:space="preserve"> </w:t>
+            </w:r>
+            <w:proofErr w:type="spellStart"/>
+            <w:r>
+              <w:rPr>
+                <w:rFonts w:ascii="Calibri" w:eastAsia="Times New Roman" w:hAnsi="Calibri" w:cs="Times New Roman"/>
+                <w:color w:val="000000"/>
+                <w:highlight w:val="yellow"/>
+              </w:rPr>
+              <w:t>Đơn</w:t>
+            </w:r>
+            <w:proofErr w:type="spellEnd"/>
+            <w:r>
+              <w:rPr>
+                <w:rFonts w:ascii="Calibri" w:eastAsia="Times New Roman" w:hAnsi="Calibri" w:cs="Times New Roman"/>
+                <w:color w:val="000000"/>
+                <w:highlight w:val="yellow"/>
+              </w:rPr>
+              <w:t xml:space="preserve"> </w:t>
+            </w:r>
+            <w:proofErr w:type="spellStart"/>
+            <w:r>
+              <w:rPr>
+                <w:rFonts w:ascii="Calibri" w:eastAsia="Times New Roman" w:hAnsi="Calibri" w:cs="Times New Roman"/>
+                <w:color w:val="000000"/>
+                <w:highlight w:val="yellow"/>
+              </w:rPr>
+              <w:t>ưu</w:t>
+            </w:r>
+            <w:proofErr w:type="spellEnd"/>
+            <w:r>
+              <w:rPr>
+                <w:rFonts w:ascii="Calibri" w:eastAsia="Times New Roman" w:hAnsi="Calibri" w:cs="Times New Roman"/>
+                <w:color w:val="000000"/>
+                <w:highlight w:val="yellow"/>
+              </w:rPr>
+              <w:t xml:space="preserve"> </w:t>
+            </w:r>
+            <w:proofErr w:type="spellStart"/>
+            <w:r>
+              <w:rPr>
+                <w:rFonts w:ascii="Calibri" w:eastAsia="Times New Roman" w:hAnsi="Calibri" w:cs="Times New Roman"/>
+                <w:color w:val="000000"/>
+                <w:highlight w:val="yellow"/>
+              </w:rPr>
+              <w:t>tiên</w:t>
+            </w:r>
+            <w:proofErr w:type="spellEnd"/>
+          </w:p>
+          <w:p>
+            <w:pPr>
+              <w:spacing w:after="0" w:line="240" w:lineRule="auto"/>
+              <w:rPr>
+                <w:rFonts w:ascii="Calibri" w:eastAsia="Times New Roman" w:hAnsi="Calibri" w:cs="Times New Roman"/>
+                <w:color w:val="000000"/>
+                <w:highlight w:val="yellow"/>
+              </w:rPr>
+            </w:pPr>
+            <w:r>
+              <w:rPr>
+                <w:rFonts w:ascii="Calibri" w:eastAsia="Times New Roman" w:hAnsi="Calibri" w:cs="Times New Roman"/>
+                <w:color w:val="000000"/>
+                <w:highlight w:val="yellow"/>
+              </w:rPr>
+              <w:t xml:space="preserve">Dung </w:t>
+            </w:r>
+            <w:proofErr w:type="spellStart"/>
+            <w:r>
+              <w:rPr>
+                <w:rFonts w:ascii="Calibri" w:eastAsia="Times New Roman" w:hAnsi="Calibri" w:cs="Times New Roman"/>
+                <w:color w:val="000000"/>
+                <w:highlight w:val="yellow"/>
+              </w:rPr>
+              <w:t>cho</w:t>
+            </w:r>
+            <w:proofErr w:type="spellEnd"/>
+            <w:r>
+              <w:rPr>
+                <w:rFonts w:ascii="Calibri" w:eastAsia="Times New Roman" w:hAnsi="Calibri" w:cs="Times New Roman"/>
+                <w:color w:val="000000"/>
+                <w:highlight w:val="yellow"/>
+              </w:rPr>
+              <w:t xml:space="preserve"> TM</w:t>
+            </w:r>
+          </w:p>
+        </w:tc>
+        <w:tc>
+          <w:tcPr>
+            <w:tcW w:w="1406" w:type="dxa"/>
+            <w:tcBorders>
+              <w:top w:val="nil"/>
+              <w:left w:val="nil"/>
+              <w:bottom w:val="single" w:sz="8" w:space="0" w:color="000000"/>
+              <w:right w:val="single" w:sz="8" w:space="0" w:color="000000"/>
+            </w:tcBorders>
+            <w:shd w:val="clear" w:color="auto" w:fill="auto"/>
+            <w:vAlign w:val="center"/>
+            <w:hideMark/>
+          </w:tcPr>
+          <w:p>
+            <w:pPr>
+              <w:spacing w:after="0" w:line="240" w:lineRule="auto"/>
+              <w:jc w:val="right"/>
+              <w:rPr>
+                <w:rFonts w:ascii="Calibri" w:eastAsia="Times New Roman" w:hAnsi="Calibri" w:cs="Times New Roman"/>
+                <w:color w:val="000000"/>
+                <w:highlight w:val="yellow"/>
+              </w:rPr>
+            </w:pPr>
+            <w:r>
+              <w:rPr>
+                <w:rFonts w:ascii="Calibri" w:eastAsia="Times New Roman" w:hAnsi="Calibri" w:cs="Times New Roman"/>
+                <w:color w:val="000000"/>
+                <w:highlight w:val="yellow"/>
+              </w:rPr>
+              <w:t>58</w:t>
+            </w:r>
+          </w:p>
+        </w:tc>
+        <w:tc>
+          <w:tcPr>
+            <w:tcW w:w="1554" w:type="dxa"/>
+            <w:tcBorders>
+              <w:top w:val="nil"/>
+              <w:left w:val="nil"/>
+              <w:bottom w:val="single" w:sz="8" w:space="0" w:color="000000"/>
+              <w:right w:val="single" w:sz="8" w:space="0" w:color="000000"/>
+            </w:tcBorders>
+            <w:shd w:val="clear" w:color="auto" w:fill="auto"/>
+            <w:vAlign w:val="center"/>
+            <w:hideMark/>
+          </w:tcPr>
+          <w:p>
+            <w:pPr>
+              <w:spacing w:after="0" w:line="240" w:lineRule="auto"/>
+              <w:jc w:val="right"/>
+              <w:rPr>
+                <w:rFonts w:ascii="Calibri" w:eastAsia="Times New Roman" w:hAnsi="Calibri" w:cs="Times New Roman"/>
+                <w:color w:val="000000"/>
+              </w:rPr>
+            </w:pPr>
+            <w:r>
+              <w:rPr>
+                <w:rFonts w:ascii="Calibri" w:eastAsia="Times New Roman" w:hAnsi="Calibri" w:cs="Times New Roman"/>
+                <w:color w:val="000000"/>
+                <w:highlight w:val="yellow"/>
+              </w:rPr>
+              <w:t>40</w:t>
+            </w:r>
+          </w:p>
+        </w:tc>
+      </w:tr>
+    </w:tbl>
+    <w:p/>
+    <w:p>
+      <w:pPr>
+        <w:rPr>
+          <w:rFonts w:ascii="Times New Roman" w:hAnsi="Times New Roman" w:cs="Times New Roman"/>
+          <w:sz w:val="24"/>
+          <w:szCs w:val="24"/>
+          <w:lang w:bidi="lo-LA"/>
+        </w:rPr>
+      </w:pPr>
+      <w:bookmarkStart w:id="2" w:name="_GoBack"/>
+      <w:bookmarkEnd w:id="2"/>
+    </w:p>
     <w:sectPr>
       <w:footerReference w:type="default" r:id="rId9"/>
       <w:pgSz w:w="11907" w:h="16839" w:code="9"/>
@@ -5443,7 +8802,7 @@
 </file>
 
 <file path=word/endnotes.xml><?xml version="1.0" encoding="utf-8"?>
-<w:endnotes xmlns:wpc="http://schemas.microsoft.com/office/word/2010/wordprocessingCanvas" xmlns:cx="http://schemas.microsoft.com/office/drawing/2014/chartex" xmlns:mc="http://schemas.openxmlformats.org/markup-compatibility/2006" xmlns:o="urn:schemas-microsoft-com:office:office" xmlns:r="http://schemas.openxmlformats.org/officeDocument/2006/relationships" xmlns:m="http://schemas.openxmlformats.org/officeDocument/2006/math" xmlns:v="urn:schemas-microsoft-com:vml" xmlns:wp14="http://schemas.microsoft.com/office/word/2010/wordprocessingDrawing" xmlns:wp="http://schemas.openxmlformats.org/drawingml/2006/wordprocessingDrawing" xmlns:w10="urn:schemas-microsoft-com:office:word" xmlns:w="http://schemas.openxmlformats.org/wordprocessingml/2006/main" xmlns:w14="http://schemas.microsoft.com/office/word/2010/wordml" xmlns:w15="http://schemas.microsoft.com/office/word/2012/wordml" xmlns:w16se="http://schemas.microsoft.com/office/word/2015/wordml/symex" xmlns:wpg="http://schemas.microsoft.com/office/word/2010/wordprocessingGroup" xmlns:wpi="http://schemas.microsoft.com/office/word/2010/wordprocessingInk" xmlns:wne="http://schemas.microsoft.com/office/word/2006/wordml" xmlns:wps="http://schemas.microsoft.com/office/word/2010/wordprocessingShape" mc:Ignorable="w14 w15 w16se wp14">
+<w:endnotes xmlns:wpc="http://schemas.microsoft.com/office/word/2010/wordprocessingCanvas" xmlns:cx="http://schemas.microsoft.com/office/drawing/2014/chartex" xmlns:cx1="http://schemas.microsoft.com/office/drawing/2015/9/8/chartex" xmlns:cx2="http://schemas.microsoft.com/office/drawing/2015/10/21/chartex" xmlns:cx3="http://schemas.microsoft.com/office/drawing/2016/5/9/chartex" xmlns:cx4="http://schemas.microsoft.com/office/drawing/2016/5/10/chartex" xmlns:cx5="http://schemas.microsoft.com/office/drawing/2016/5/11/chartex" xmlns:cx6="http://schemas.microsoft.com/office/drawing/2016/5/12/chartex" xmlns:cx7="http://schemas.microsoft.com/office/drawing/2016/5/13/chartex" xmlns:cx8="http://schemas.microsoft.com/office/drawing/2016/5/14/chartex" xmlns:mc="http://schemas.openxmlformats.org/markup-compatibility/2006" xmlns:aink="http://schemas.microsoft.com/office/drawing/2016/ink" xmlns:am3d="http://schemas.microsoft.com/office/drawing/2017/model3d" xmlns:o="urn:schemas-microsoft-com:office:office" xmlns:r="http://schemas.openxmlformats.org/officeDocument/2006/relationships" xmlns:m="http://schemas.openxmlformats.org/officeDocument/2006/math" xmlns:v="urn:schemas-microsoft-com:vml" xmlns:wp14="http://schemas.microsoft.com/office/word/2010/wordprocessingDrawing" xmlns:wp="http://schemas.openxmlformats.org/drawingml/2006/wordprocessingDrawing" xmlns:w10="urn:schemas-microsoft-com:office:word" xmlns:w="http://schemas.openxmlformats.org/wordprocessingml/2006/main" xmlns:w14="http://schemas.microsoft.com/office/word/2010/wordml" xmlns:w15="http://schemas.microsoft.com/office/word/2012/wordml" xmlns:w16cid="http://schemas.microsoft.com/office/word/2016/wordml/cid" xmlns:w16se="http://schemas.microsoft.com/office/word/2015/wordml/symex" xmlns:wpg="http://schemas.microsoft.com/office/word/2010/wordprocessingGroup" xmlns:wpi="http://schemas.microsoft.com/office/word/2010/wordprocessingInk" xmlns:wne="http://schemas.microsoft.com/office/word/2006/wordml" xmlns:wps="http://schemas.microsoft.com/office/word/2010/wordprocessingShape" mc:Ignorable="w14 w15 w16se w16cid wp14">
   <w:endnote w:type="separator" w:id="-1">
     <w:p>
       <w:pPr>
@@ -5468,7 +8827,7 @@
 </file>
 
 <file path=word/footer1.xml><?xml version="1.0" encoding="utf-8"?>
-<w:ftr xmlns:wpc="http://schemas.microsoft.com/office/word/2010/wordprocessingCanvas" xmlns:cx="http://schemas.microsoft.com/office/drawing/2014/chartex" xmlns:mc="http://schemas.openxmlformats.org/markup-compatibility/2006" xmlns:o="urn:schemas-microsoft-com:office:office" xmlns:r="http://schemas.openxmlformats.org/officeDocument/2006/relationships" xmlns:m="http://schemas.openxmlformats.org/officeDocument/2006/math" xmlns:v="urn:schemas-microsoft-com:vml" xmlns:wp14="http://schemas.microsoft.com/office/word/2010/wordprocessingDrawing" xmlns:wp="http://schemas.openxmlformats.org/drawingml/2006/wordprocessingDrawing" xmlns:w10="urn:schemas-microsoft-com:office:word" xmlns:w="http://schemas.openxmlformats.org/wordprocessingml/2006/main" xmlns:w14="http://schemas.microsoft.com/office/word/2010/wordml" xmlns:w15="http://schemas.microsoft.com/office/word/2012/wordml" xmlns:w16se="http://schemas.microsoft.com/office/word/2015/wordml/symex" xmlns:wpg="http://schemas.microsoft.com/office/word/2010/wordprocessingGroup" xmlns:wpi="http://schemas.microsoft.com/office/word/2010/wordprocessingInk" xmlns:wne="http://schemas.microsoft.com/office/word/2006/wordml" xmlns:wps="http://schemas.microsoft.com/office/word/2010/wordprocessingShape" mc:Ignorable="w14 w15 w16se wp14">
+<w:ftr xmlns:wpc="http://schemas.microsoft.com/office/word/2010/wordprocessingCanvas" xmlns:cx="http://schemas.microsoft.com/office/drawing/2014/chartex" xmlns:cx1="http://schemas.microsoft.com/office/drawing/2015/9/8/chartex" xmlns:cx2="http://schemas.microsoft.com/office/drawing/2015/10/21/chartex" xmlns:cx3="http://schemas.microsoft.com/office/drawing/2016/5/9/chartex" xmlns:cx4="http://schemas.microsoft.com/office/drawing/2016/5/10/chartex" xmlns:cx5="http://schemas.microsoft.com/office/drawing/2016/5/11/chartex" xmlns:cx6="http://schemas.microsoft.com/office/drawing/2016/5/12/chartex" xmlns:cx7="http://schemas.microsoft.com/office/drawing/2016/5/13/chartex" xmlns:cx8="http://schemas.microsoft.com/office/drawing/2016/5/14/chartex" xmlns:mc="http://schemas.openxmlformats.org/markup-compatibility/2006" xmlns:aink="http://schemas.microsoft.com/office/drawing/2016/ink" xmlns:am3d="http://schemas.microsoft.com/office/drawing/2017/model3d" xmlns:o="urn:schemas-microsoft-com:office:office" xmlns:r="http://schemas.openxmlformats.org/officeDocument/2006/relationships" xmlns:m="http://schemas.openxmlformats.org/officeDocument/2006/math" xmlns:v="urn:schemas-microsoft-com:vml" xmlns:wp14="http://schemas.microsoft.com/office/word/2010/wordprocessingDrawing" xmlns:wp="http://schemas.openxmlformats.org/drawingml/2006/wordprocessingDrawing" xmlns:w10="urn:schemas-microsoft-com:office:word" xmlns:w="http://schemas.openxmlformats.org/wordprocessingml/2006/main" xmlns:w14="http://schemas.microsoft.com/office/word/2010/wordml" xmlns:w15="http://schemas.microsoft.com/office/word/2012/wordml" xmlns:w16cid="http://schemas.microsoft.com/office/word/2016/wordml/cid" xmlns:w16se="http://schemas.microsoft.com/office/word/2015/wordml/symex" xmlns:wpg="http://schemas.microsoft.com/office/word/2010/wordprocessingGroup" xmlns:wpi="http://schemas.microsoft.com/office/word/2010/wordprocessingInk" xmlns:wne="http://schemas.microsoft.com/office/word/2006/wordml" xmlns:wps="http://schemas.microsoft.com/office/word/2010/wordprocessingShape" mc:Ignorable="w14 w15 w16se w16cid wp14">
   <w:sdt>
     <w:sdtPr>
       <w:id w:val="91666353"/>
@@ -5598,7 +8957,7 @@
 </file>
 
 <file path=word/footnotes.xml><?xml version="1.0" encoding="utf-8"?>
-<w:footnotes xmlns:wpc="http://schemas.microsoft.com/office/word/2010/wordprocessingCanvas" xmlns:cx="http://schemas.microsoft.com/office/drawing/2014/chartex" xmlns:mc="http://schemas.openxmlformats.org/markup-compatibility/2006" xmlns:o="urn:schemas-microsoft-com:office:office" xmlns:r="http://schemas.openxmlformats.org/officeDocument/2006/relationships" xmlns:m="http://schemas.openxmlformats.org/officeDocument/2006/math" xmlns:v="urn:schemas-microsoft-com:vml" xmlns:wp14="http://schemas.microsoft.com/office/word/2010/wordprocessingDrawing" xmlns:wp="http://schemas.openxmlformats.org/drawingml/2006/wordprocessingDrawing" xmlns:w10="urn:schemas-microsoft-com:office:word" xmlns:w="http://schemas.openxmlformats.org/wordprocessingml/2006/main" xmlns:w14="http://schemas.microsoft.com/office/word/2010/wordml" xmlns:w15="http://schemas.microsoft.com/office/word/2012/wordml" xmlns:w16se="http://schemas.microsoft.com/office/word/2015/wordml/symex" xmlns:wpg="http://schemas.microsoft.com/office/word/2010/wordprocessingGroup" xmlns:wpi="http://schemas.microsoft.com/office/word/2010/wordprocessingInk" xmlns:wne="http://schemas.microsoft.com/office/word/2006/wordml" xmlns:wps="http://schemas.microsoft.com/office/word/2010/wordprocessingShape" mc:Ignorable="w14 w15 w16se wp14">
+<w:footnotes xmlns:wpc="http://schemas.microsoft.com/office/word/2010/wordprocessingCanvas" xmlns:cx="http://schemas.microsoft.com/office/drawing/2014/chartex" xmlns:cx1="http://schemas.microsoft.com/office/drawing/2015/9/8/chartex" xmlns:cx2="http://schemas.microsoft.com/office/drawing/2015/10/21/chartex" xmlns:cx3="http://schemas.microsoft.com/office/drawing/2016/5/9/chartex" xmlns:cx4="http://schemas.microsoft.com/office/drawing/2016/5/10/chartex" xmlns:cx5="http://schemas.microsoft.com/office/drawing/2016/5/11/chartex" xmlns:cx6="http://schemas.microsoft.com/office/drawing/2016/5/12/chartex" xmlns:cx7="http://schemas.microsoft.com/office/drawing/2016/5/13/chartex" xmlns:cx8="http://schemas.microsoft.com/office/drawing/2016/5/14/chartex" xmlns:mc="http://schemas.openxmlformats.org/markup-compatibility/2006" xmlns:aink="http://schemas.microsoft.com/office/drawing/2016/ink" xmlns:am3d="http://schemas.microsoft.com/office/drawing/2017/model3d" xmlns:o="urn:schemas-microsoft-com:office:office" xmlns:r="http://schemas.openxmlformats.org/officeDocument/2006/relationships" xmlns:m="http://schemas.openxmlformats.org/officeDocument/2006/math" xmlns:v="urn:schemas-microsoft-com:vml" xmlns:wp14="http://schemas.microsoft.com/office/word/2010/wordprocessingDrawing" xmlns:wp="http://schemas.openxmlformats.org/drawingml/2006/wordprocessingDrawing" xmlns:w10="urn:schemas-microsoft-com:office:word" xmlns:w="http://schemas.openxmlformats.org/wordprocessingml/2006/main" xmlns:w14="http://schemas.microsoft.com/office/word/2010/wordml" xmlns:w15="http://schemas.microsoft.com/office/word/2012/wordml" xmlns:w16cid="http://schemas.microsoft.com/office/word/2016/wordml/cid" xmlns:w16se="http://schemas.microsoft.com/office/word/2015/wordml/symex" xmlns:wpg="http://schemas.microsoft.com/office/word/2010/wordprocessingGroup" xmlns:wpi="http://schemas.microsoft.com/office/word/2010/wordprocessingInk" xmlns:wne="http://schemas.microsoft.com/office/word/2006/wordml" xmlns:wps="http://schemas.microsoft.com/office/word/2010/wordprocessingShape" mc:Ignorable="w14 w15 w16se w16cid wp14">
   <w:footnote w:type="separator" w:id="-1">
     <w:p>
       <w:pPr>
@@ -5623,7 +8982,7 @@
 </file>
 
 <file path=word/numbering.xml><?xml version="1.0" encoding="utf-8"?>
-<w:numbering xmlns:wpc="http://schemas.microsoft.com/office/word/2010/wordprocessingCanvas" xmlns:cx="http://schemas.microsoft.com/office/drawing/2014/chartex" xmlns:mc="http://schemas.openxmlformats.org/markup-compatibility/2006" xmlns:o="urn:schemas-microsoft-com:office:office" xmlns:r="http://schemas.openxmlformats.org/officeDocument/2006/relationships" xmlns:m="http://schemas.openxmlformats.org/officeDocument/2006/math" xmlns:v="urn:schemas-microsoft-com:vml" xmlns:wp14="http://schemas.microsoft.com/office/word/2010/wordprocessingDrawing" xmlns:wp="http://schemas.openxmlformats.org/drawingml/2006/wordprocessingDrawing" xmlns:w10="urn:schemas-microsoft-com:office:word" xmlns:w="http://schemas.openxmlformats.org/wordprocessingml/2006/main" xmlns:w14="http://schemas.microsoft.com/office/word/2010/wordml" xmlns:w15="http://schemas.microsoft.com/office/word/2012/wordml" xmlns:w16se="http://schemas.microsoft.com/office/word/2015/wordml/symex" xmlns:wpg="http://schemas.microsoft.com/office/word/2010/wordprocessingGroup" xmlns:wpi="http://schemas.microsoft.com/office/word/2010/wordprocessingInk" xmlns:wne="http://schemas.microsoft.com/office/word/2006/wordml" xmlns:wps="http://schemas.microsoft.com/office/word/2010/wordprocessingShape" mc:Ignorable="w14 w15 w16se wp14">
+<w:numbering xmlns:wpc="http://schemas.microsoft.com/office/word/2010/wordprocessingCanvas" xmlns:cx="http://schemas.microsoft.com/office/drawing/2014/chartex" xmlns:cx1="http://schemas.microsoft.com/office/drawing/2015/9/8/chartex" xmlns:cx2="http://schemas.microsoft.com/office/drawing/2015/10/21/chartex" xmlns:cx3="http://schemas.microsoft.com/office/drawing/2016/5/9/chartex" xmlns:cx4="http://schemas.microsoft.com/office/drawing/2016/5/10/chartex" xmlns:cx5="http://schemas.microsoft.com/office/drawing/2016/5/11/chartex" xmlns:cx6="http://schemas.microsoft.com/office/drawing/2016/5/12/chartex" xmlns:cx7="http://schemas.microsoft.com/office/drawing/2016/5/13/chartex" xmlns:cx8="http://schemas.microsoft.com/office/drawing/2016/5/14/chartex" xmlns:mc="http://schemas.openxmlformats.org/markup-compatibility/2006" xmlns:aink="http://schemas.microsoft.com/office/drawing/2016/ink" xmlns:am3d="http://schemas.microsoft.com/office/drawing/2017/model3d" xmlns:o="urn:schemas-microsoft-com:office:office" xmlns:r="http://schemas.openxmlformats.org/officeDocument/2006/relationships" xmlns:m="http://schemas.openxmlformats.org/officeDocument/2006/math" xmlns:v="urn:schemas-microsoft-com:vml" xmlns:wp14="http://schemas.microsoft.com/office/word/2010/wordprocessingDrawing" xmlns:wp="http://schemas.openxmlformats.org/drawingml/2006/wordprocessingDrawing" xmlns:w10="urn:schemas-microsoft-com:office:word" xmlns:w="http://schemas.openxmlformats.org/wordprocessingml/2006/main" xmlns:w14="http://schemas.microsoft.com/office/word/2010/wordml" xmlns:w15="http://schemas.microsoft.com/office/word/2012/wordml" xmlns:w16cid="http://schemas.microsoft.com/office/word/2016/wordml/cid" xmlns:w16se="http://schemas.microsoft.com/office/word/2015/wordml/symex" xmlns:wpg="http://schemas.microsoft.com/office/word/2010/wordprocessingGroup" xmlns:wpi="http://schemas.microsoft.com/office/word/2010/wordprocessingInk" xmlns:wne="http://schemas.microsoft.com/office/word/2006/wordml" xmlns:wps="http://schemas.microsoft.com/office/word/2010/wordprocessingShape" mc:Ignorable="w14 w15 w16se w16cid wp14">
   <w:abstractNum w:abstractNumId="0" w15:restartNumberingAfterBreak="0">
     <w:nsid w:val="0A2D12C4"/>
     <w:multiLevelType w:val="hybridMultilevel"/>
@@ -6275,7 +9634,7 @@
 </file>
 
 <file path=word/styles.xml><?xml version="1.0" encoding="utf-8"?>
-<w:styles xmlns:mc="http://schemas.openxmlformats.org/markup-compatibility/2006" xmlns:r="http://schemas.openxmlformats.org/officeDocument/2006/relationships" xmlns:w="http://schemas.openxmlformats.org/wordprocessingml/2006/main" xmlns:w14="http://schemas.microsoft.com/office/word/2010/wordml" xmlns:w15="http://schemas.microsoft.com/office/word/2012/wordml" xmlns:w16se="http://schemas.microsoft.com/office/word/2015/wordml/symex" mc:Ignorable="w14 w15 w16se">
+<w:styles xmlns:mc="http://schemas.openxmlformats.org/markup-compatibility/2006" xmlns:r="http://schemas.openxmlformats.org/officeDocument/2006/relationships" xmlns:w="http://schemas.openxmlformats.org/wordprocessingml/2006/main" xmlns:w14="http://schemas.microsoft.com/office/word/2010/wordml" xmlns:w15="http://schemas.microsoft.com/office/word/2012/wordml" xmlns:w16cid="http://schemas.microsoft.com/office/word/2016/wordml/cid" xmlns:w16se="http://schemas.microsoft.com/office/word/2015/wordml/symex" mc:Ignorable="w14 w15 w16se w16cid">
   <w:docDefaults>
     <w:rPrDefault>
       <w:rPr>
@@ -6291,7 +9650,7 @@
       </w:pPr>
     </w:pPrDefault>
   </w:docDefaults>
-  <w:latentStyles w:defLockedState="0" w:defUIPriority="99" w:defSemiHidden="0" w:defUnhideWhenUsed="0" w:defQFormat="0" w:count="371">
+  <w:latentStyles w:defLockedState="0" w:defUIPriority="99" w:defSemiHidden="0" w:defUnhideWhenUsed="0" w:defQFormat="0" w:count="375">
     <w:lsdException w:name="Normal" w:uiPriority="0" w:qFormat="1"/>
     <w:lsdException w:name="heading 1" w:uiPriority="9" w:qFormat="1"/>
     <w:lsdException w:name="heading 2" w:semiHidden="1" w:uiPriority="9" w:unhideWhenUsed="1" w:qFormat="1"/>
@@ -6397,7 +9756,6 @@
     <w:lsdException w:name="HTML Sample" w:semiHidden="1" w:unhideWhenUsed="1"/>
     <w:lsdException w:name="HTML Typewriter" w:semiHidden="1" w:unhideWhenUsed="1"/>
     <w:lsdException w:name="HTML Variable" w:semiHidden="1" w:unhideWhenUsed="1"/>
-    <w:lsdException w:name="Normal Table" w:semiHidden="1" w:unhideWhenUsed="1"/>
     <w:lsdException w:name="annotation subject" w:semiHidden="1" w:unhideWhenUsed="1"/>
     <w:lsdException w:name="No List" w:semiHidden="1" w:unhideWhenUsed="1"/>
     <w:lsdException w:name="Outline List 1" w:semiHidden="1" w:unhideWhenUsed="1"/>
@@ -6441,10 +9799,8 @@
     <w:lsdException w:name="Table Elegant" w:semiHidden="1" w:unhideWhenUsed="1"/>
     <w:lsdException w:name="Table Professional" w:semiHidden="1" w:unhideWhenUsed="1"/>
     <w:lsdException w:name="Table Subtle 1" w:semiHidden="1" w:unhideWhenUsed="1"/>
-    <w:lsdException w:name="Table Subtle 2" w:semiHidden="1" w:unhideWhenUsed="1"/>
     <w:lsdException w:name="Table Web 1" w:semiHidden="1" w:unhideWhenUsed="1"/>
     <w:lsdException w:name="Table Web 2" w:semiHidden="1" w:unhideWhenUsed="1"/>
-    <w:lsdException w:name="Table Web 3" w:semiHidden="1" w:unhideWhenUsed="1"/>
     <w:lsdException w:name="Balloon Text" w:semiHidden="1" w:unhideWhenUsed="1"/>
     <w:lsdException w:name="Table Grid" w:uiPriority="59"/>
     <w:lsdException w:name="Table Theme" w:semiHidden="1" w:unhideWhenUsed="1"/>
@@ -6663,6 +10019,10 @@
     <w:lsdException w:name="List Table 5 Dark Accent 6" w:uiPriority="50"/>
     <w:lsdException w:name="List Table 6 Colorful Accent 6" w:uiPriority="51"/>
     <w:lsdException w:name="List Table 7 Colorful Accent 6" w:uiPriority="52"/>
+    <w:lsdException w:name="Mention" w:semiHidden="1" w:unhideWhenUsed="1"/>
+    <w:lsdException w:name="Smart Hyperlink" w:semiHidden="1" w:unhideWhenUsed="1"/>
+    <w:lsdException w:name="Hashtag" w:semiHidden="1" w:unhideWhenUsed="1"/>
+    <w:lsdException w:name="Unresolved Mention" w:semiHidden="1" w:unhideWhenUsed="1"/>
   </w:latentStyles>
   <w:style w:type="paragraph" w:default="1" w:styleId="Normal">
     <w:name w:val="Normal"/>
@@ -7101,7 +10461,7 @@
 </file>
 
 <file path=customXml/itemProps1.xml><?xml version="1.0" encoding="utf-8"?>
-<ds:datastoreItem xmlns:ds="http://schemas.openxmlformats.org/officeDocument/2006/customXml" ds:itemID="{857A9A09-C7E5-434F-9491-270CBC45F6EF}">
+<ds:datastoreItem xmlns:ds="http://schemas.openxmlformats.org/officeDocument/2006/customXml" ds:itemID="{33A11BE9-5087-4D8E-B148-36A20F63E89B}">
   <ds:schemaRefs>
     <ds:schemaRef ds:uri="http://schemas.openxmlformats.org/officeDocument/2006/bibliography"/>
   </ds:schemaRefs>

</xml_diff>